<commit_message>
Adiciona base bibliométrica unificada e scripts do Biblioshiny
</commit_message>
<xml_diff>
--- a/Capitulo-Texto/ESTUDO BIBLIOMÉTRICO ENZIMAS MICROBIANAS NA BIOTECNOLOGIA INDUSTRIAL E SUAS TENDÊNCIAS.docx
+++ b/Capitulo-Texto/ESTUDO BIBLIOMÉTRICO ENZIMAS MICROBIANAS NA BIOTECNOLOGIA INDUSTRIAL E SUAS TENDÊNCIAS.docx
@@ -314,6 +314,7 @@
           <w:szCs w:val="22"/>
         </w:rPr>
       </w:pPr>
+      <w:proofErr w:type="gramStart"/>
       <w:r>
         <w:rPr>
           <w:i/>
@@ -322,6 +323,7 @@
         </w:rPr>
         <w:t>Keywords:.</w:t>
       </w:r>
+      <w:proofErr w:type="gramEnd"/>
     </w:p>
     <w:p>
       <w:pPr>
@@ -1012,7 +1014,23 @@
           <w:sz w:val="24"/>
           <w:szCs w:val="24"/>
         </w:rPr>
-        <w:t>Com base nesse refinamento, a questão final manteve a essência investigativa, mas foi ajustada em sua forma, de modo a ampliar a objetividade analítica: “Quais são as tendências científicas e tecnológicas na aplicação de enzimas microbianas na indústria bioquímica entre os anos de 2000 e 2024, considerando indicadores de evolução temporal, redes de colaboração científica e núcleos temáticos emergentes?” Essa versão estruturada, mais próxima da lógica bibliométrica, atende à recomendação de Garfield (2006) de que a formulação da pergunta deve orientar todo o processo de análise e sistematização da produção científica. Além disso, alinha-se à orientação de Aria e Cuccurullo (2017), segundo os quais a qualidade das análises bibliométricas depende diretamente da clareza e da operacionalidade da questão de pesquisa.</w:t>
+        <w:t xml:space="preserve">Com base nesse refinamento, a questão final manteve a essência investigativa, mas foi ajustada em sua forma, de modo a ampliar a objetividade analítica: “Quais são as tendências científicas e tecnológicas na aplicação de enzimas microbianas na indústria bioquímica entre os anos de 2000 e 2024, considerando indicadores de evolução temporal, redes de colaboração científica e núcleos temáticos emergentes?” Essa versão estruturada, mais próxima da lógica bibliométrica, atende à recomendação de Garfield (2006) de que a formulação da pergunta deve orientar todo o processo de análise e sistematização da produção científica. Além disso, alinha-se à orientação de Aria e </w:t>
+      </w:r>
+      <w:proofErr w:type="spellStart"/>
+      <w:r>
+        <w:rPr>
+          <w:sz w:val="24"/>
+          <w:szCs w:val="24"/>
+        </w:rPr>
+        <w:t>Cuccurullo</w:t>
+      </w:r>
+      <w:proofErr w:type="spellEnd"/>
+      <w:r>
+        <w:rPr>
+          <w:sz w:val="24"/>
+          <w:szCs w:val="24"/>
+        </w:rPr>
+        <w:t xml:space="preserve"> (2017), segundo os quais a qualidade das análises bibliométricas depende diretamente da clareza e da operacionalidade da questão de pesquisa.</w:t>
       </w:r>
     </w:p>
     <w:p>
@@ -1046,7 +1064,39 @@
           <w:sz w:val="24"/>
           <w:szCs w:val="24"/>
         </w:rPr>
-        <w:t xml:space="preserve">Com a questão de pesquisa refinada, procedeu-se à definição da estratégia de busca estruturada, etapa fundamental para assegurar a rastreabilidade e a reprodutibilidade do estudo. Foram selecionadas as bases de dados Web of Science (WoS), Scopus e PubMed, reconhecidas internacionalmente pela cobertura ampla e multidisciplinar em biotecnologia, bioquímica e ciências aplicadas. O recorte temporal estabelecido compreendeu o período de 2000 a 2024, em conformidade com a delimitação da questão </w:t>
+        <w:t>Com a questão de pesquisa refinada, procedeu-se à definição da estratégia de busca estruturada, etapa fundamental para assegurar a rastreabilidade e a reprodutibilidade do estudo. Foram selecionadas as bases de dados Web of Science (</w:t>
+      </w:r>
+      <w:proofErr w:type="spellStart"/>
+      <w:r>
+        <w:rPr>
+          <w:sz w:val="24"/>
+          <w:szCs w:val="24"/>
+        </w:rPr>
+        <w:t>WoS</w:t>
+      </w:r>
+      <w:proofErr w:type="spellEnd"/>
+      <w:r>
+        <w:rPr>
+          <w:sz w:val="24"/>
+          <w:szCs w:val="24"/>
+        </w:rPr>
+        <w:t xml:space="preserve">), Scopus e </w:t>
+      </w:r>
+      <w:proofErr w:type="spellStart"/>
+      <w:r>
+        <w:rPr>
+          <w:sz w:val="24"/>
+          <w:szCs w:val="24"/>
+        </w:rPr>
+        <w:t>PubMed</w:t>
+      </w:r>
+      <w:proofErr w:type="spellEnd"/>
+      <w:r>
+        <w:rPr>
+          <w:sz w:val="24"/>
+          <w:szCs w:val="24"/>
+        </w:rPr>
+        <w:t xml:space="preserve">, reconhecidas internacionalmente pela cobertura ampla e multidisciplinar em biotecnologia, bioquímica e ciências aplicadas. O recorte temporal estabelecido compreendeu o período de 2000 a 2024, em conformidade com a delimitação da questão </w:t>
       </w:r>
       <w:r>
         <w:rPr>
@@ -1081,7 +1131,151 @@
           <w:sz w:val="24"/>
           <w:szCs w:val="24"/>
         </w:rPr>
-        <w:t xml:space="preserve">A formulação da string de busca baseou-se em operadores booleanos e combinações de termos livres e controlados. Foram utilizados descritores principais como “microbial enzymes”, “industrial enzymes” e “enzymatic biocatalysis”, associados a termos de aplicação, como “biochemical industry”, “bioprocessing” e “biotechnology applications”. </w:t>
+        <w:t xml:space="preserve">A formulação da </w:t>
+      </w:r>
+      <w:proofErr w:type="spellStart"/>
+      <w:r>
+        <w:rPr>
+          <w:sz w:val="24"/>
+          <w:szCs w:val="24"/>
+        </w:rPr>
+        <w:t>string</w:t>
+      </w:r>
+      <w:proofErr w:type="spellEnd"/>
+      <w:r>
+        <w:rPr>
+          <w:sz w:val="24"/>
+          <w:szCs w:val="24"/>
+        </w:rPr>
+        <w:t xml:space="preserve"> de busca baseou-se em operadores booleanos e combinações de termos livres e controlados. Foram utilizados descritores principais como “microbial </w:t>
+      </w:r>
+      <w:proofErr w:type="spellStart"/>
+      <w:r>
+        <w:rPr>
+          <w:sz w:val="24"/>
+          <w:szCs w:val="24"/>
+        </w:rPr>
+        <w:t>enzymes</w:t>
+      </w:r>
+      <w:proofErr w:type="spellEnd"/>
+      <w:r>
+        <w:rPr>
+          <w:sz w:val="24"/>
+          <w:szCs w:val="24"/>
+        </w:rPr>
+        <w:t xml:space="preserve">”, “industrial </w:t>
+      </w:r>
+      <w:proofErr w:type="spellStart"/>
+      <w:r>
+        <w:rPr>
+          <w:sz w:val="24"/>
+          <w:szCs w:val="24"/>
+        </w:rPr>
+        <w:t>enzymes</w:t>
+      </w:r>
+      <w:proofErr w:type="spellEnd"/>
+      <w:r>
+        <w:rPr>
+          <w:sz w:val="24"/>
+          <w:szCs w:val="24"/>
+        </w:rPr>
+        <w:t>” e “</w:t>
+      </w:r>
+      <w:proofErr w:type="spellStart"/>
+      <w:r>
+        <w:rPr>
+          <w:sz w:val="24"/>
+          <w:szCs w:val="24"/>
+        </w:rPr>
+        <w:t>enzymatic</w:t>
+      </w:r>
+      <w:proofErr w:type="spellEnd"/>
+      <w:r>
+        <w:rPr>
+          <w:sz w:val="24"/>
+          <w:szCs w:val="24"/>
+        </w:rPr>
+        <w:t xml:space="preserve"> </w:t>
+      </w:r>
+      <w:proofErr w:type="spellStart"/>
+      <w:r>
+        <w:rPr>
+          <w:sz w:val="24"/>
+          <w:szCs w:val="24"/>
+        </w:rPr>
+        <w:t>biocatalysis</w:t>
+      </w:r>
+      <w:proofErr w:type="spellEnd"/>
+      <w:r>
+        <w:rPr>
+          <w:sz w:val="24"/>
+          <w:szCs w:val="24"/>
+        </w:rPr>
+        <w:t>”, associados a termos de aplicação, como “</w:t>
+      </w:r>
+      <w:proofErr w:type="spellStart"/>
+      <w:r>
+        <w:rPr>
+          <w:sz w:val="24"/>
+          <w:szCs w:val="24"/>
+        </w:rPr>
+        <w:t>biochemical</w:t>
+      </w:r>
+      <w:proofErr w:type="spellEnd"/>
+      <w:r>
+        <w:rPr>
+          <w:sz w:val="24"/>
+          <w:szCs w:val="24"/>
+        </w:rPr>
+        <w:t xml:space="preserve"> industry”, “</w:t>
+      </w:r>
+      <w:proofErr w:type="spellStart"/>
+      <w:r>
+        <w:rPr>
+          <w:sz w:val="24"/>
+          <w:szCs w:val="24"/>
+        </w:rPr>
+        <w:t>bioprocessing</w:t>
+      </w:r>
+      <w:proofErr w:type="spellEnd"/>
+      <w:r>
+        <w:rPr>
+          <w:sz w:val="24"/>
+          <w:szCs w:val="24"/>
+        </w:rPr>
+        <w:t>” e “</w:t>
+      </w:r>
+      <w:proofErr w:type="spellStart"/>
+      <w:r>
+        <w:rPr>
+          <w:sz w:val="24"/>
+          <w:szCs w:val="24"/>
+        </w:rPr>
+        <w:t>biotechnology</w:t>
+      </w:r>
+      <w:proofErr w:type="spellEnd"/>
+      <w:r>
+        <w:rPr>
+          <w:sz w:val="24"/>
+          <w:szCs w:val="24"/>
+        </w:rPr>
+        <w:t xml:space="preserve"> </w:t>
+      </w:r>
+      <w:proofErr w:type="spellStart"/>
+      <w:r>
+        <w:rPr>
+          <w:sz w:val="24"/>
+          <w:szCs w:val="24"/>
+        </w:rPr>
+        <w:t>applications</w:t>
+      </w:r>
+      <w:proofErr w:type="spellEnd"/>
+      <w:r>
+        <w:rPr>
+          <w:sz w:val="24"/>
+          <w:szCs w:val="24"/>
+        </w:rPr>
+        <w:t xml:space="preserve">”. </w:t>
       </w:r>
       <w:r>
         <w:rPr>
@@ -1089,7 +1283,25 @@
           <w:szCs w:val="24"/>
           <w:lang w:val="en-US"/>
         </w:rPr>
-        <w:t xml:space="preserve">Assim, a estratégia típica assumiu a forma: (“microbial enzymes” OR “industrial enzymes” OR “enzymatic biocatalysis”) AND (“biochemical industry” OR “bioprocessing” OR “biotechnology applications”). </w:t>
+        <w:t xml:space="preserve">Assim, </w:t>
+      </w:r>
+      <w:proofErr w:type="gramStart"/>
+      <w:r>
+        <w:rPr>
+          <w:sz w:val="24"/>
+          <w:szCs w:val="24"/>
+          <w:lang w:val="en-US"/>
+        </w:rPr>
+        <w:t>a</w:t>
+      </w:r>
+      <w:proofErr w:type="gramEnd"/>
+      <w:r>
+        <w:rPr>
+          <w:sz w:val="24"/>
+          <w:szCs w:val="24"/>
+          <w:lang w:val="en-US"/>
+        </w:rPr>
+        <w:t xml:space="preserve"> estratégia típica assumiu a forma: (“microbial enzymes” OR “industrial enzymes” OR “enzymatic biocatalysis”) AND (“biochemical industry” OR “bioprocessing” OR “biotechnology applications”). </w:t>
       </w:r>
       <w:r>
         <w:rPr>
@@ -1140,7 +1352,55 @@
           <w:sz w:val="24"/>
           <w:szCs w:val="24"/>
         </w:rPr>
-        <w:t>Na etapa inicial da busca estruturada, a aplicação da string preliminar resultou na recuperação de apenas 27 documentos, número insuficiente para compor um corpus bibliométrico robusto. Esse resultado evidenciou a necessidade de ajustes nos descritores e na amplitude da consulta. A partir desse diagnóstico, procedeu-se ao refinamento da estratégia, com a inclusão de sinônimos em inglês e português, além da expansão dos termos relacionados às aplicações industriais. Como consequência, a aplicação da nova string na base Web of Science Core Collection elevou o número de registros para 101 documentos, garantindo maior representatividade temática e temporal. Essa diferença demonstra a importância da etapa iterativa do PRIA, na qual sucessivas rodadas de testes e ajustes são essenciais para alcançar equilíbrio entre abrangência e precisão</w:t>
+        <w:t xml:space="preserve">Na etapa inicial da busca estruturada, a aplicação da </w:t>
+      </w:r>
+      <w:proofErr w:type="spellStart"/>
+      <w:r>
+        <w:rPr>
+          <w:sz w:val="24"/>
+          <w:szCs w:val="24"/>
+        </w:rPr>
+        <w:t>string</w:t>
+      </w:r>
+      <w:proofErr w:type="spellEnd"/>
+      <w:r>
+        <w:rPr>
+          <w:sz w:val="24"/>
+          <w:szCs w:val="24"/>
+        </w:rPr>
+        <w:t xml:space="preserve"> preliminar resultou na recuperação de apenas 27 documentos, número insuficiente para compor um corpus bibliométrico robusto. Esse resultado evidenciou a necessidade de ajustes nos descritores e na amplitude da consulta. A partir desse diagnóstico, procedeu-se ao refinamento da estratégia, com a inclusão de sinônimos em inglês e português, além da expansão dos termos relacionados às aplicações industriais. Como consequência, a aplicação da nova </w:t>
+      </w:r>
+      <w:proofErr w:type="spellStart"/>
+      <w:r>
+        <w:rPr>
+          <w:sz w:val="24"/>
+          <w:szCs w:val="24"/>
+        </w:rPr>
+        <w:t>string</w:t>
+      </w:r>
+      <w:proofErr w:type="spellEnd"/>
+      <w:r>
+        <w:rPr>
+          <w:sz w:val="24"/>
+          <w:szCs w:val="24"/>
+        </w:rPr>
+        <w:t xml:space="preserve"> na base Web of Science Core </w:t>
+      </w:r>
+      <w:proofErr w:type="spellStart"/>
+      <w:r>
+        <w:rPr>
+          <w:sz w:val="24"/>
+          <w:szCs w:val="24"/>
+        </w:rPr>
+        <w:t>Collection</w:t>
+      </w:r>
+      <w:proofErr w:type="spellEnd"/>
+      <w:r>
+        <w:rPr>
+          <w:sz w:val="24"/>
+          <w:szCs w:val="24"/>
+        </w:rPr>
+        <w:t xml:space="preserve"> elevou o número de registros para 101 documentos, garantindo maior representatividade temática e temporal. Essa diferença demonstra a importância da etapa iterativa do PRIA, na qual sucessivas rodadas de testes e ajustes são essenciais para alcançar equilíbrio entre abrangência e precisão</w:t>
       </w:r>
       <w:r>
         <w:rPr>
@@ -1182,41 +1442,345 @@
           <w:sz w:val="24"/>
           <w:szCs w:val="24"/>
         </w:rPr>
-        <w:t>Complementarmente à busca realizada na Web of Science, procedeu-se à aplicação da estratégia refinada também na base Scopus, a fim de ampliar a representatividade do corpus bibliográfico. Para compatibilizar a sintaxe entre as plataformas, a string foi adaptada para o formato próprio da Scopus, utilizando o campo TITLE-ABS-KEY, de modo a recuperar registros nos títulos, resumos e palavras-chave. A versão final da consulta foi estruturada da seguinte forma: TITLE-ABS-KEY (“enzimas microbianas” OR “enzimas industriais” OR “biocatálise enzimática” OR “microbial enzymes” OR “industrial enzymes” OR “enzymatic biocatalysis” OR “enzyme technology” OR “biorefinery enzymes”) AND TITLE-ABS-KEY (“indústria bioquímica” OR “bioprocessamento” OR “biotecnologia industrial” OR “biochemical industry” OR “bioprocessing” OR “industrial biotechnology” OR “biorefinery”). Foram aplicados filtros para o período de 2000 a 2024, considerando artigos originais e de revisão publicados em inglês e português. Esse procedimento assegurou consistência metodológica entre as bases e contribuiu para ampliar a abrangência dos registros analisados.</w:t>
-      </w:r>
-    </w:p>
-    <w:p>
-      <w:pPr>
-        <w:spacing w:before="240" w:after="120" w:line="360" w:lineRule="auto"/>
-        <w:jc w:val="both"/>
-        <w:rPr>
-          <w:sz w:val="24"/>
-          <w:szCs w:val="24"/>
-        </w:rPr>
-      </w:pPr>
-      <w:r>
-        <w:rPr>
-          <w:sz w:val="24"/>
-          <w:szCs w:val="24"/>
-        </w:rPr>
-        <w:t>Na base Scopus, a aplicação da string refinada e adaptada à sua sintaxe resultou na recuperação de 131 documentos, abrangendo o período de 2000 a 2024. Foram incluídos artigos originais e de revisão, publicados em inglês e português, mantendo-se a mesma lógica de filtros empregada na Web of Science. Esse número expressivo confirma a relevância do tema no contexto industrial e bioquímico, ampliando a representatividade do corpus bibliográfico. A integração dos resultados obtidos na Scopus com os registros da Web of Science assegura maior cobertura de periódicos e de áreas interdisciplinares, consolidando uma base mais robusta para as etapas de triagem e análise bibliométrica subsequentes.</w:t>
-      </w:r>
-    </w:p>
-    <w:p>
-      <w:pPr>
-        <w:spacing w:before="240" w:after="120" w:line="360" w:lineRule="auto"/>
-        <w:jc w:val="both"/>
-        <w:rPr>
-          <w:sz w:val="24"/>
-          <w:szCs w:val="24"/>
-        </w:rPr>
-      </w:pPr>
-      <w:r>
-        <w:rPr>
-          <w:sz w:val="24"/>
-          <w:szCs w:val="24"/>
-        </w:rPr>
-        <w:t xml:space="preserve">Complementando as buscas realizadas na Web of Science e Scopus, a estratégia foi igualmente adaptada e aplicada à base PubMed, a fim de contemplar a produção científica indexada nas áreas de biotecnologia, microbiologia e ciências da saúde. Para compatibilizar a sintaxe da consulta, utilizou-se o campo [tiab], de forma a recuperar os termos de interesse em títulos e resumos. A string incluiu sinônimos em inglês e português, assegurando consistência com as demais bases. Foram aplicados filtros para o </w:t>
+        <w:t xml:space="preserve">Complementarmente à busca realizada na Web of Science, procedeu-se à aplicação da estratégia refinada também na base Scopus, a fim de ampliar a representatividade do corpus bibliográfico. Para compatibilizar a sintaxe entre as plataformas, a </w:t>
+      </w:r>
+      <w:proofErr w:type="spellStart"/>
+      <w:r>
+        <w:rPr>
+          <w:sz w:val="24"/>
+          <w:szCs w:val="24"/>
+        </w:rPr>
+        <w:t>string</w:t>
+      </w:r>
+      <w:proofErr w:type="spellEnd"/>
+      <w:r>
+        <w:rPr>
+          <w:sz w:val="24"/>
+          <w:szCs w:val="24"/>
+        </w:rPr>
+        <w:t xml:space="preserve"> foi adaptada para o formato próprio da Scopus, utilizando o campo TITLE-ABS-KEY, de modo a recuperar registros nos títulos, resumos e palavras-chave. A versão final da consulta foi estruturada da seguinte forma: TITLE-ABS-KEY (“enzimas microbianas” OR “enzimas industriais” OR “</w:t>
+      </w:r>
+      <w:proofErr w:type="spellStart"/>
+      <w:r>
+        <w:rPr>
+          <w:sz w:val="24"/>
+          <w:szCs w:val="24"/>
+        </w:rPr>
+        <w:t>biocatálise</w:t>
+      </w:r>
+      <w:proofErr w:type="spellEnd"/>
+      <w:r>
+        <w:rPr>
+          <w:sz w:val="24"/>
+          <w:szCs w:val="24"/>
+        </w:rPr>
+        <w:t xml:space="preserve"> enzimática” OR “microbial </w:t>
+      </w:r>
+      <w:proofErr w:type="spellStart"/>
+      <w:r>
+        <w:rPr>
+          <w:sz w:val="24"/>
+          <w:szCs w:val="24"/>
+        </w:rPr>
+        <w:t>enzymes</w:t>
+      </w:r>
+      <w:proofErr w:type="spellEnd"/>
+      <w:r>
+        <w:rPr>
+          <w:sz w:val="24"/>
+          <w:szCs w:val="24"/>
+        </w:rPr>
+        <w:t xml:space="preserve">” OR “industrial </w:t>
+      </w:r>
+      <w:proofErr w:type="spellStart"/>
+      <w:r>
+        <w:rPr>
+          <w:sz w:val="24"/>
+          <w:szCs w:val="24"/>
+        </w:rPr>
+        <w:t>enzymes</w:t>
+      </w:r>
+      <w:proofErr w:type="spellEnd"/>
+      <w:r>
+        <w:rPr>
+          <w:sz w:val="24"/>
+          <w:szCs w:val="24"/>
+        </w:rPr>
+        <w:t>” OR “</w:t>
+      </w:r>
+      <w:proofErr w:type="spellStart"/>
+      <w:r>
+        <w:rPr>
+          <w:sz w:val="24"/>
+          <w:szCs w:val="24"/>
+        </w:rPr>
+        <w:t>enzymatic</w:t>
+      </w:r>
+      <w:proofErr w:type="spellEnd"/>
+      <w:r>
+        <w:rPr>
+          <w:sz w:val="24"/>
+          <w:szCs w:val="24"/>
+        </w:rPr>
+        <w:t xml:space="preserve"> </w:t>
+      </w:r>
+      <w:proofErr w:type="spellStart"/>
+      <w:r>
+        <w:rPr>
+          <w:sz w:val="24"/>
+          <w:szCs w:val="24"/>
+        </w:rPr>
+        <w:t>biocatalysis</w:t>
+      </w:r>
+      <w:proofErr w:type="spellEnd"/>
+      <w:r>
+        <w:rPr>
+          <w:sz w:val="24"/>
+          <w:szCs w:val="24"/>
+        </w:rPr>
+        <w:t>” OR “</w:t>
+      </w:r>
+      <w:proofErr w:type="spellStart"/>
+      <w:r>
+        <w:rPr>
+          <w:sz w:val="24"/>
+          <w:szCs w:val="24"/>
+        </w:rPr>
+        <w:t>enzyme</w:t>
+      </w:r>
+      <w:proofErr w:type="spellEnd"/>
+      <w:r>
+        <w:rPr>
+          <w:sz w:val="24"/>
+          <w:szCs w:val="24"/>
+        </w:rPr>
+        <w:t xml:space="preserve"> </w:t>
+      </w:r>
+      <w:proofErr w:type="spellStart"/>
+      <w:r>
+        <w:rPr>
+          <w:sz w:val="24"/>
+          <w:szCs w:val="24"/>
+        </w:rPr>
+        <w:t>technology</w:t>
+      </w:r>
+      <w:proofErr w:type="spellEnd"/>
+      <w:r>
+        <w:rPr>
+          <w:sz w:val="24"/>
+          <w:szCs w:val="24"/>
+        </w:rPr>
+        <w:t>” OR “</w:t>
+      </w:r>
+      <w:proofErr w:type="spellStart"/>
+      <w:r>
+        <w:rPr>
+          <w:sz w:val="24"/>
+          <w:szCs w:val="24"/>
+        </w:rPr>
+        <w:t>biorefinery</w:t>
+      </w:r>
+      <w:proofErr w:type="spellEnd"/>
+      <w:r>
+        <w:rPr>
+          <w:sz w:val="24"/>
+          <w:szCs w:val="24"/>
+        </w:rPr>
+        <w:t xml:space="preserve"> </w:t>
+      </w:r>
+      <w:proofErr w:type="spellStart"/>
+      <w:r>
+        <w:rPr>
+          <w:sz w:val="24"/>
+          <w:szCs w:val="24"/>
+        </w:rPr>
+        <w:t>enzymes</w:t>
+      </w:r>
+      <w:proofErr w:type="spellEnd"/>
+      <w:r>
+        <w:rPr>
+          <w:sz w:val="24"/>
+          <w:szCs w:val="24"/>
+        </w:rPr>
+        <w:t>”) AND TITLE-ABS-KEY (“indústria bioquímica” OR “</w:t>
+      </w:r>
+      <w:proofErr w:type="spellStart"/>
+      <w:r>
+        <w:rPr>
+          <w:sz w:val="24"/>
+          <w:szCs w:val="24"/>
+        </w:rPr>
+        <w:t>bioprocessamento</w:t>
+      </w:r>
+      <w:proofErr w:type="spellEnd"/>
+      <w:r>
+        <w:rPr>
+          <w:sz w:val="24"/>
+          <w:szCs w:val="24"/>
+        </w:rPr>
+        <w:t>” OR “biotecnologia industrial” OR “</w:t>
+      </w:r>
+      <w:proofErr w:type="spellStart"/>
+      <w:r>
+        <w:rPr>
+          <w:sz w:val="24"/>
+          <w:szCs w:val="24"/>
+        </w:rPr>
+        <w:t>biochemical</w:t>
+      </w:r>
+      <w:proofErr w:type="spellEnd"/>
+      <w:r>
+        <w:rPr>
+          <w:sz w:val="24"/>
+          <w:szCs w:val="24"/>
+        </w:rPr>
+        <w:t xml:space="preserve"> industry” OR “</w:t>
+      </w:r>
+      <w:proofErr w:type="spellStart"/>
+      <w:r>
+        <w:rPr>
+          <w:sz w:val="24"/>
+          <w:szCs w:val="24"/>
+        </w:rPr>
+        <w:t>bioprocessing</w:t>
+      </w:r>
+      <w:proofErr w:type="spellEnd"/>
+      <w:r>
+        <w:rPr>
+          <w:sz w:val="24"/>
+          <w:szCs w:val="24"/>
+        </w:rPr>
+        <w:t xml:space="preserve">” OR “industrial </w:t>
+      </w:r>
+      <w:proofErr w:type="spellStart"/>
+      <w:r>
+        <w:rPr>
+          <w:sz w:val="24"/>
+          <w:szCs w:val="24"/>
+        </w:rPr>
+        <w:t>biotechnology</w:t>
+      </w:r>
+      <w:proofErr w:type="spellEnd"/>
+      <w:r>
+        <w:rPr>
+          <w:sz w:val="24"/>
+          <w:szCs w:val="24"/>
+        </w:rPr>
+        <w:t>” OR “</w:t>
+      </w:r>
+      <w:proofErr w:type="spellStart"/>
+      <w:r>
+        <w:rPr>
+          <w:sz w:val="24"/>
+          <w:szCs w:val="24"/>
+        </w:rPr>
+        <w:t>biorefinery</w:t>
+      </w:r>
+      <w:proofErr w:type="spellEnd"/>
+      <w:r>
+        <w:rPr>
+          <w:sz w:val="24"/>
+          <w:szCs w:val="24"/>
+        </w:rPr>
+        <w:t>”). Foram aplicados filtros para o período de 2000 a 2024, considerando artigos originais e de revisão publicados em inglês e português. Esse procedimento assegurou consistência metodológica entre as bases e contribuiu para ampliar a abrangência dos registros analisados.</w:t>
+      </w:r>
+    </w:p>
+    <w:p>
+      <w:pPr>
+        <w:spacing w:before="240" w:after="120" w:line="360" w:lineRule="auto"/>
+        <w:jc w:val="both"/>
+        <w:rPr>
+          <w:sz w:val="24"/>
+          <w:szCs w:val="24"/>
+        </w:rPr>
+      </w:pPr>
+      <w:r>
+        <w:rPr>
+          <w:sz w:val="24"/>
+          <w:szCs w:val="24"/>
+        </w:rPr>
+        <w:t xml:space="preserve">Na base Scopus, a aplicação da </w:t>
+      </w:r>
+      <w:proofErr w:type="spellStart"/>
+      <w:r>
+        <w:rPr>
+          <w:sz w:val="24"/>
+          <w:szCs w:val="24"/>
+        </w:rPr>
+        <w:t>string</w:t>
+      </w:r>
+      <w:proofErr w:type="spellEnd"/>
+      <w:r>
+        <w:rPr>
+          <w:sz w:val="24"/>
+          <w:szCs w:val="24"/>
+        </w:rPr>
+        <w:t xml:space="preserve"> refinada e adaptada à sua sintaxe resultou na recuperação de 131 documentos, abrangendo o período de 2000 a 2024. Foram incluídos artigos originais e de revisão, publicados em inglês e português, mantendo-se a mesma lógica de filtros empregada na Web of Science. Esse número expressivo confirma a relevância do tema no contexto industrial e bioquímico, ampliando a representatividade do corpus bibliográfico. A integração dos resultados obtidos na Scopus com os registros da Web of Science assegura maior cobertura de periódicos e de áreas interdisciplinares, consolidando uma base mais robusta para as etapas de triagem e análise bibliométrica subsequentes.</w:t>
+      </w:r>
+    </w:p>
+    <w:p>
+      <w:pPr>
+        <w:spacing w:before="240" w:after="120" w:line="360" w:lineRule="auto"/>
+        <w:jc w:val="both"/>
+        <w:rPr>
+          <w:sz w:val="24"/>
+          <w:szCs w:val="24"/>
+        </w:rPr>
+      </w:pPr>
+      <w:r>
+        <w:rPr>
+          <w:sz w:val="24"/>
+          <w:szCs w:val="24"/>
+        </w:rPr>
+        <w:t xml:space="preserve">Complementando as buscas realizadas na Web of Science e Scopus, a estratégia foi igualmente adaptada e aplicada à base </w:t>
+      </w:r>
+      <w:proofErr w:type="spellStart"/>
+      <w:r>
+        <w:rPr>
+          <w:sz w:val="24"/>
+          <w:szCs w:val="24"/>
+        </w:rPr>
+        <w:t>PubMed</w:t>
+      </w:r>
+      <w:proofErr w:type="spellEnd"/>
+      <w:r>
+        <w:rPr>
+          <w:sz w:val="24"/>
+          <w:szCs w:val="24"/>
+        </w:rPr>
+        <w:t>, a fim de contemplar a produção científica indexada nas áreas de biotecnologia, microbiologia e ciências da saúde. Para compatibilizar a sintaxe da consulta, utilizou-se o campo [</w:t>
+      </w:r>
+      <w:proofErr w:type="spellStart"/>
+      <w:r>
+        <w:rPr>
+          <w:sz w:val="24"/>
+          <w:szCs w:val="24"/>
+        </w:rPr>
+        <w:t>tiab</w:t>
+      </w:r>
+      <w:proofErr w:type="spellEnd"/>
+      <w:r>
+        <w:rPr>
+          <w:sz w:val="24"/>
+          <w:szCs w:val="24"/>
+        </w:rPr>
+        <w:t xml:space="preserve">], de forma a recuperar os termos de interesse em títulos e resumos. A </w:t>
+      </w:r>
+      <w:proofErr w:type="spellStart"/>
+      <w:r>
+        <w:rPr>
+          <w:sz w:val="24"/>
+          <w:szCs w:val="24"/>
+        </w:rPr>
+        <w:t>string</w:t>
+      </w:r>
+      <w:proofErr w:type="spellEnd"/>
+      <w:r>
+        <w:rPr>
+          <w:sz w:val="24"/>
+          <w:szCs w:val="24"/>
+        </w:rPr>
+        <w:t xml:space="preserve"> incluiu sinônimos em inglês e português, assegurando consistência com as demais bases. Foram aplicados filtros para o </w:t>
       </w:r>
       <w:r>
         <w:rPr>
@@ -1372,35 +1936,106 @@
           <w:sz w:val="24"/>
           <w:szCs w:val="24"/>
         </w:rPr>
-        <w:t xml:space="preserve">Na terceira fase do método PRIA, procedeu-se à integração dos registros recuperados nas três bases de dados em um corpus único de análise. Para tanto, os metadados foram exportados em seus formatos originais: BibTeX (.bib) para Web of Science e Scopus, e NBIB (.nbib) para PubMed. Os arquivos foram importados no pacote Bibliometrix, no ambiente RStudio, por meio da função convert2df, que permite a conversão padronizada </w:t>
-      </w:r>
+        <w:t xml:space="preserve">Na terceira fase do método PRIA, procedeu-se à integração dos registros recuperados nas três bases de dados em um corpus único de análise. Para tanto, os metadados foram exportados em seus formatos originais: </w:t>
+      </w:r>
+      <w:proofErr w:type="spellStart"/>
       <w:r>
         <w:rPr>
           <w:bCs/>
           <w:sz w:val="24"/>
           <w:szCs w:val="24"/>
         </w:rPr>
+        <w:t>BibTeX</w:t>
+      </w:r>
+      <w:proofErr w:type="spellEnd"/>
+      <w:r>
+        <w:rPr>
+          <w:bCs/>
+          <w:sz w:val="24"/>
+          <w:szCs w:val="24"/>
+        </w:rPr>
+        <w:t xml:space="preserve"> (.</w:t>
+      </w:r>
+      <w:proofErr w:type="spellStart"/>
+      <w:r>
+        <w:rPr>
+          <w:bCs/>
+          <w:sz w:val="24"/>
+          <w:szCs w:val="24"/>
+        </w:rPr>
+        <w:t>bib</w:t>
+      </w:r>
+      <w:proofErr w:type="spellEnd"/>
+      <w:r>
+        <w:rPr>
+          <w:bCs/>
+          <w:sz w:val="24"/>
+          <w:szCs w:val="24"/>
+        </w:rPr>
+        <w:t>) para Web of Science e Scopus, e NBIB (.</w:t>
+      </w:r>
+      <w:proofErr w:type="spellStart"/>
+      <w:r>
+        <w:rPr>
+          <w:bCs/>
+          <w:sz w:val="24"/>
+          <w:szCs w:val="24"/>
+        </w:rPr>
+        <w:t>nbib</w:t>
+      </w:r>
+      <w:proofErr w:type="spellEnd"/>
+      <w:r>
+        <w:rPr>
+          <w:bCs/>
+          <w:sz w:val="24"/>
+          <w:szCs w:val="24"/>
+        </w:rPr>
+        <w:t xml:space="preserve">) para </w:t>
+      </w:r>
+      <w:proofErr w:type="spellStart"/>
+      <w:r>
+        <w:rPr>
+          <w:bCs/>
+          <w:sz w:val="24"/>
+          <w:szCs w:val="24"/>
+        </w:rPr>
+        <w:t>PubMed</w:t>
+      </w:r>
+      <w:proofErr w:type="spellEnd"/>
+      <w:r>
+        <w:rPr>
+          <w:bCs/>
+          <w:sz w:val="24"/>
+          <w:szCs w:val="24"/>
+        </w:rPr>
+        <w:t xml:space="preserve">. Os arquivos foram importados no pacote Bibliometrix, no ambiente RStudio, por meio da função convert2df, que permite a conversão padronizada </w:t>
+      </w:r>
+      <w:r>
+        <w:rPr>
+          <w:bCs/>
+          <w:sz w:val="24"/>
+          <w:szCs w:val="24"/>
+        </w:rPr>
         <w:lastRenderedPageBreak/>
-        <w:t>dos registros em formato tabular. Esse procedimento assegurou a unificação de 101 registros da Web of Science, 131 da Scopus e 66 do PubMed, totalizando 298 entradas brutas. Em seguida, iniciou-se a etapa de triagem, que compreendeu a detecção e remoção de duplicatas, bem como a aplicação de critérios de inclusão e exclusão previamente definidos. Esse processo garantiu a consistência do corpus bibliográfico, estabelecendo a base definitiva para as análises bibliométricas subsequentes.</w:t>
-      </w:r>
-    </w:p>
-    <w:p>
-      <w:pPr>
-        <w:spacing w:before="240" w:after="120" w:line="360" w:lineRule="auto"/>
-        <w:jc w:val="both"/>
+        <w:t xml:space="preserve">dos registros em formato tabular. Esse procedimento assegurou a unificação de 101 registros da Web of Science, 131 da Scopus e 66 do </w:t>
+      </w:r>
+      <w:proofErr w:type="spellStart"/>
+      <w:r>
         <w:rPr>
           <w:bCs/>
           <w:sz w:val="24"/>
           <w:szCs w:val="24"/>
         </w:rPr>
-      </w:pPr>
+        <w:t>PubMed</w:t>
+      </w:r>
+      <w:proofErr w:type="spellEnd"/>
       <w:r>
         <w:rPr>
           <w:bCs/>
           <w:sz w:val="24"/>
           <w:szCs w:val="24"/>
         </w:rPr>
-        <w:t>O processamento dos dados bibliográficos iniciou-se com a configuração do ambiente analítico no RStudio, contemplando a instalação do pacote Bibliometrix e de suas dependências. Após a preparação do ambiente, os arquivos exportados das bases de dados foram importados utilizando a função convert2df, que converte os registros em um formato tabular unificado. Esse procedimento permitiu a integração dos metadados provenientes da Web of Science, Scopus e PubMed, resultando em uma base consolidada, livre de duplicatas e devidamente padronizada para análises subsequentes.</w:t>
+        <w:t>, totalizando 298 entradas brutas. Em seguida, iniciou-se a etapa de triagem, que compreendeu a detecção e remoção de duplicatas, bem como a aplicação de critérios de inclusão e exclusão previamente definidos. Esse processo garantiu a consistência do corpus bibliográfico, estabelecendo a base definitiva para as análises bibliométricas subsequentes.</w:t>
       </w:r>
     </w:p>
     <w:p>
@@ -1419,7 +2054,98 @@
           <w:sz w:val="24"/>
           <w:szCs w:val="24"/>
         </w:rPr>
-        <w:t>Em seguida, os registros processados foram exportados em formato Excel (.xlsx), facilitando o controle manual e a conferência dos dados. A versão final da base, já revisada, foi posteriormente importada no Biblioshiny, interface gráfica do Bibliometrix, onde foram conduzidas as análises bibliométricas interativas. Esse fluxo metodológico — instalação do ambiente, geração da base unificada, exportação e tratamento no Excel, seguido do carregamento no Biblioshiny — assegurou rastreabilidade, transparência e reprodutibilidade ao estudo, consolidando as bases empíricas necessárias para a exploração das tendências científicas e tecnológicas relacionadas às enzimas microbianas na indústria bioquímica.</w:t>
+        <w:t xml:space="preserve">O processamento dos dados bibliográficos iniciou-se com a configuração do ambiente analítico no RStudio, contemplando a instalação do pacote Bibliometrix e de suas dependências. Após a preparação do ambiente, os arquivos exportados das bases de dados foram importados utilizando a função convert2df, que converte os registros em um formato tabular unificado. Esse procedimento permitiu a integração dos metadados provenientes da Web of Science, Scopus e </w:t>
+      </w:r>
+      <w:proofErr w:type="spellStart"/>
+      <w:r>
+        <w:rPr>
+          <w:bCs/>
+          <w:sz w:val="24"/>
+          <w:szCs w:val="24"/>
+        </w:rPr>
+        <w:t>PubMed</w:t>
+      </w:r>
+      <w:proofErr w:type="spellEnd"/>
+      <w:r>
+        <w:rPr>
+          <w:bCs/>
+          <w:sz w:val="24"/>
+          <w:szCs w:val="24"/>
+        </w:rPr>
+        <w:t>, resultando em uma base consolidada, livre de duplicatas e devidamente padronizada para análises subsequentes.</w:t>
+      </w:r>
+    </w:p>
+    <w:p>
+      <w:pPr>
+        <w:spacing w:before="240" w:after="120" w:line="360" w:lineRule="auto"/>
+        <w:jc w:val="both"/>
+        <w:rPr>
+          <w:bCs/>
+          <w:sz w:val="24"/>
+          <w:szCs w:val="24"/>
+        </w:rPr>
+      </w:pPr>
+      <w:r>
+        <w:rPr>
+          <w:bCs/>
+          <w:sz w:val="24"/>
+          <w:szCs w:val="24"/>
+        </w:rPr>
+        <w:t>Em seguida, os registros processados foram exportados em formato Excel (.</w:t>
+      </w:r>
+      <w:proofErr w:type="spellStart"/>
+      <w:r>
+        <w:rPr>
+          <w:bCs/>
+          <w:sz w:val="24"/>
+          <w:szCs w:val="24"/>
+        </w:rPr>
+        <w:t>xlsx</w:t>
+      </w:r>
+      <w:proofErr w:type="spellEnd"/>
+      <w:r>
+        <w:rPr>
+          <w:bCs/>
+          <w:sz w:val="24"/>
+          <w:szCs w:val="24"/>
+        </w:rPr>
+        <w:t xml:space="preserve">), facilitando o controle manual e a conferência dos dados. A versão final da base, já revisada, foi posteriormente importada no </w:t>
+      </w:r>
+      <w:proofErr w:type="spellStart"/>
+      <w:r>
+        <w:rPr>
+          <w:bCs/>
+          <w:sz w:val="24"/>
+          <w:szCs w:val="24"/>
+        </w:rPr>
+        <w:t>Biblioshiny</w:t>
+      </w:r>
+      <w:proofErr w:type="spellEnd"/>
+      <w:r>
+        <w:rPr>
+          <w:bCs/>
+          <w:sz w:val="24"/>
+          <w:szCs w:val="24"/>
+        </w:rPr>
+        <w:t xml:space="preserve">, interface gráfica do Bibliometrix, onde foram conduzidas as análises bibliométricas interativas. Esse fluxo metodológico — instalação do ambiente, geração da base unificada, exportação e tratamento no Excel, seguido do carregamento no </w:t>
+      </w:r>
+      <w:proofErr w:type="spellStart"/>
+      <w:r>
+        <w:rPr>
+          <w:bCs/>
+          <w:sz w:val="24"/>
+          <w:szCs w:val="24"/>
+        </w:rPr>
+        <w:t>Biblioshiny</w:t>
+      </w:r>
+      <w:proofErr w:type="spellEnd"/>
+      <w:r>
+        <w:rPr>
+          <w:bCs/>
+          <w:sz w:val="24"/>
+          <w:szCs w:val="24"/>
+        </w:rPr>
+        <w:t xml:space="preserve"> — assegurou rastreabilidade, transparência e reprodutibilidade ao estudo, consolidando as bases empíricas necessárias para a exploração das tendências científicas e tecnológicas relacionadas às enzimas microbianas na indústria bioquímica.</w:t>
       </w:r>
     </w:p>
     <w:p>
@@ -1452,87 +2178,2729 @@
     </w:p>
     <w:p>
       <w:pPr>
-        <w:spacing w:before="240" w:after="120"/>
-        <w:jc w:val="both"/>
-        <w:rPr>
-          <w:sz w:val="24"/>
-          <w:szCs w:val="24"/>
-        </w:rPr>
-      </w:pPr>
-    </w:p>
-    <w:p>
-      <w:pPr>
-        <w:spacing w:before="240" w:after="120"/>
-        <w:jc w:val="both"/>
-        <w:rPr>
-          <w:sz w:val="24"/>
-          <w:szCs w:val="24"/>
-        </w:rPr>
-      </w:pPr>
-    </w:p>
-    <w:p>
-      <w:pPr>
-        <w:spacing w:before="240" w:after="120"/>
-        <w:jc w:val="both"/>
-        <w:rPr>
-          <w:sz w:val="24"/>
-          <w:szCs w:val="24"/>
-        </w:rPr>
-      </w:pPr>
-    </w:p>
-    <w:p>
-      <w:pPr>
-        <w:spacing w:before="240" w:after="120"/>
-        <w:jc w:val="both"/>
-        <w:rPr>
-          <w:sz w:val="24"/>
-          <w:szCs w:val="24"/>
-        </w:rPr>
-      </w:pPr>
-    </w:p>
-    <w:p>
-      <w:pPr>
-        <w:spacing w:before="240" w:after="120"/>
-        <w:jc w:val="both"/>
-        <w:rPr>
-          <w:sz w:val="24"/>
-          <w:szCs w:val="24"/>
-        </w:rPr>
-      </w:pPr>
-    </w:p>
-    <w:p>
-      <w:pPr>
-        <w:spacing w:before="240" w:after="120"/>
-        <w:jc w:val="both"/>
-        <w:rPr>
-          <w:sz w:val="24"/>
-          <w:szCs w:val="24"/>
-        </w:rPr>
-      </w:pPr>
-    </w:p>
-    <w:p>
-      <w:pPr>
-        <w:spacing w:before="240" w:after="120"/>
-        <w:jc w:val="both"/>
-        <w:rPr>
-          <w:sz w:val="24"/>
-          <w:szCs w:val="24"/>
-        </w:rPr>
-      </w:pPr>
-    </w:p>
-    <w:p>
-      <w:pPr>
-        <w:spacing w:before="240" w:after="120"/>
-        <w:jc w:val="both"/>
-        <w:rPr>
-          <w:sz w:val="24"/>
-          <w:szCs w:val="24"/>
-        </w:rPr>
-      </w:pPr>
-    </w:p>
-    <w:p>
-      <w:pPr>
-        <w:spacing w:before="240" w:after="120"/>
+        <w:spacing w:before="240" w:after="120" w:line="360" w:lineRule="auto"/>
+        <w:jc w:val="both"/>
+        <w:rPr>
+          <w:sz w:val="24"/>
+          <w:szCs w:val="24"/>
+        </w:rPr>
+      </w:pPr>
+      <w:r>
+        <w:rPr>
+          <w:sz w:val="24"/>
+          <w:szCs w:val="24"/>
+        </w:rPr>
+        <w:t xml:space="preserve">Durante a etapa de mapeamento estrutural das bases de dados, foi realizada uma análise comparativa das variáveis contidas nos arquivos oriundos das plataformas </w:t>
+      </w:r>
+      <w:proofErr w:type="spellStart"/>
+      <w:r>
+        <w:rPr>
+          <w:sz w:val="24"/>
+          <w:szCs w:val="24"/>
+        </w:rPr>
+        <w:t>PubMed</w:t>
+      </w:r>
+      <w:proofErr w:type="spellEnd"/>
+      <w:r>
+        <w:rPr>
+          <w:sz w:val="24"/>
+          <w:szCs w:val="24"/>
+        </w:rPr>
+        <w:t>, Scopus e Web of Science (</w:t>
+      </w:r>
+      <w:proofErr w:type="spellStart"/>
+      <w:r>
+        <w:rPr>
+          <w:sz w:val="24"/>
+          <w:szCs w:val="24"/>
+        </w:rPr>
+        <w:t>WoS</w:t>
+      </w:r>
+      <w:proofErr w:type="spellEnd"/>
+      <w:r>
+        <w:rPr>
+          <w:sz w:val="24"/>
+          <w:szCs w:val="24"/>
+        </w:rPr>
+        <w:t>). O objetivo central foi identificar as colunas comuns entre os conjuntos de dados, garantindo compatibilidade e integridade na construção da base unificada a ser utilizada nas análises bibliométricas.</w:t>
+      </w:r>
+    </w:p>
+    <w:p>
+      <w:pPr>
+        <w:spacing w:before="240" w:after="120" w:line="360" w:lineRule="auto"/>
+        <w:jc w:val="both"/>
+        <w:rPr>
+          <w:sz w:val="24"/>
+          <w:szCs w:val="24"/>
+        </w:rPr>
+      </w:pPr>
+      <w:r>
+        <w:rPr>
+          <w:sz w:val="24"/>
+          <w:szCs w:val="24"/>
+        </w:rPr>
+        <w:t xml:space="preserve">Como resultado, constatou-se que apenas 25 variáveis estavam simultaneamente presentes nas três bases, compondo um núcleo padronizado mínimo. Dentre essas, </w:t>
+      </w:r>
+      <w:r>
+        <w:rPr>
+          <w:sz w:val="24"/>
+          <w:szCs w:val="24"/>
+        </w:rPr>
+        <w:lastRenderedPageBreak/>
+        <w:t xml:space="preserve">destacam-se: AU (autores), TI (título), AB (resumo), PY (ano de publicação), SO (fonte), DI (DOI), CR (referências citadas), DE (descritores dos autores), TC (total de citações), ID (descritores indexados), DT (tipo de documento), J9 (abreviação da fonte), RP (autor correspondente), VL (volume), PP (página inicial), AF (nome completo dos autores), C1 (afiliações institucionais), LA (idioma), SR (referência abreviada), SR_FULL (referência completa), </w:t>
+      </w:r>
+      <w:proofErr w:type="spellStart"/>
+      <w:r>
+        <w:rPr>
+          <w:sz w:val="24"/>
+          <w:szCs w:val="24"/>
+        </w:rPr>
+        <w:t>AB_raw</w:t>
+      </w:r>
+      <w:proofErr w:type="spellEnd"/>
+      <w:r>
+        <w:rPr>
+          <w:sz w:val="24"/>
+          <w:szCs w:val="24"/>
+        </w:rPr>
+        <w:t xml:space="preserve">, </w:t>
+      </w:r>
+      <w:proofErr w:type="spellStart"/>
+      <w:r>
+        <w:rPr>
+          <w:sz w:val="24"/>
+          <w:szCs w:val="24"/>
+        </w:rPr>
+        <w:t>DE_raw</w:t>
+      </w:r>
+      <w:proofErr w:type="spellEnd"/>
+      <w:r>
+        <w:rPr>
+          <w:sz w:val="24"/>
+          <w:szCs w:val="24"/>
+        </w:rPr>
+        <w:t xml:space="preserve">, </w:t>
+      </w:r>
+      <w:proofErr w:type="spellStart"/>
+      <w:r>
+        <w:rPr>
+          <w:sz w:val="24"/>
+          <w:szCs w:val="24"/>
+        </w:rPr>
+        <w:t>KW_Merged</w:t>
+      </w:r>
+      <w:proofErr w:type="spellEnd"/>
+      <w:r>
+        <w:rPr>
+          <w:sz w:val="24"/>
+          <w:szCs w:val="24"/>
+        </w:rPr>
+        <w:t xml:space="preserve">, DB (base de origem) e </w:t>
+      </w:r>
+      <w:proofErr w:type="spellStart"/>
+      <w:r>
+        <w:rPr>
+          <w:sz w:val="24"/>
+          <w:szCs w:val="24"/>
+        </w:rPr>
+        <w:t>TI_raw</w:t>
+      </w:r>
+      <w:proofErr w:type="spellEnd"/>
+      <w:r>
+        <w:rPr>
+          <w:sz w:val="24"/>
+          <w:szCs w:val="24"/>
+        </w:rPr>
+        <w:t>.</w:t>
+      </w:r>
+    </w:p>
+    <w:p>
+      <w:pPr>
+        <w:spacing w:before="240" w:after="120" w:line="360" w:lineRule="auto"/>
+        <w:jc w:val="both"/>
+        <w:rPr>
+          <w:sz w:val="24"/>
+          <w:szCs w:val="24"/>
+        </w:rPr>
+      </w:pPr>
+      <w:r>
+        <w:rPr>
+          <w:sz w:val="24"/>
+          <w:szCs w:val="24"/>
+        </w:rPr>
+        <w:t xml:space="preserve">Por outro lado, verificou-se a existência de variáveis exclusivas de cada base, muitas delas relacionadas a identificadores internos, formatos de indexação ou campos redundantes. No caso da </w:t>
+      </w:r>
+      <w:proofErr w:type="spellStart"/>
+      <w:r>
+        <w:rPr>
+          <w:sz w:val="24"/>
+          <w:szCs w:val="24"/>
+        </w:rPr>
+        <w:t>PubMed</w:t>
+      </w:r>
+      <w:proofErr w:type="spellEnd"/>
+      <w:r>
+        <w:rPr>
+          <w:sz w:val="24"/>
+          <w:szCs w:val="24"/>
+        </w:rPr>
+        <w:t xml:space="preserve">, foram identificadas como exclusivas as variáveis PMID, PMC, MHDA, PHST, STAT, EDAT, VI, PG, FAU e JT. Já na Scopus, destacaram-se como exclusivas as colunas </w:t>
+      </w:r>
+      <w:proofErr w:type="spellStart"/>
+      <w:r>
+        <w:rPr>
+          <w:sz w:val="24"/>
+          <w:szCs w:val="24"/>
+        </w:rPr>
+        <w:t>Page.start</w:t>
+      </w:r>
+      <w:proofErr w:type="spellEnd"/>
+      <w:r>
+        <w:rPr>
+          <w:sz w:val="24"/>
+          <w:szCs w:val="24"/>
+        </w:rPr>
+        <w:t xml:space="preserve">, </w:t>
+      </w:r>
+      <w:proofErr w:type="spellStart"/>
+      <w:r>
+        <w:rPr>
+          <w:sz w:val="24"/>
+          <w:szCs w:val="24"/>
+        </w:rPr>
+        <w:t>Page.end</w:t>
+      </w:r>
+      <w:proofErr w:type="spellEnd"/>
+      <w:r>
+        <w:rPr>
+          <w:sz w:val="24"/>
+          <w:szCs w:val="24"/>
+        </w:rPr>
+        <w:t xml:space="preserve">, URL, OA, </w:t>
+      </w:r>
+      <w:proofErr w:type="spellStart"/>
+      <w:r>
+        <w:rPr>
+          <w:sz w:val="24"/>
+          <w:szCs w:val="24"/>
+        </w:rPr>
+        <w:t>Correspondence.Address</w:t>
+      </w:r>
+      <w:proofErr w:type="spellEnd"/>
+      <w:r>
+        <w:rPr>
+          <w:sz w:val="24"/>
+          <w:szCs w:val="24"/>
+        </w:rPr>
+        <w:t xml:space="preserve">, </w:t>
+      </w:r>
+      <w:proofErr w:type="spellStart"/>
+      <w:r>
+        <w:rPr>
+          <w:sz w:val="24"/>
+          <w:szCs w:val="24"/>
+        </w:rPr>
+        <w:t>Correspondence.E</w:t>
+      </w:r>
+      <w:proofErr w:type="spellEnd"/>
+      <w:r>
+        <w:rPr>
+          <w:sz w:val="24"/>
+          <w:szCs w:val="24"/>
+        </w:rPr>
+        <w:t xml:space="preserve">-mail, </w:t>
+      </w:r>
+      <w:proofErr w:type="spellStart"/>
+      <w:r>
+        <w:rPr>
+          <w:sz w:val="24"/>
+          <w:szCs w:val="24"/>
+        </w:rPr>
+        <w:t>Author.Keywords</w:t>
+      </w:r>
+      <w:proofErr w:type="spellEnd"/>
+      <w:r>
+        <w:rPr>
+          <w:sz w:val="24"/>
+          <w:szCs w:val="24"/>
+        </w:rPr>
+        <w:t xml:space="preserve">, </w:t>
+      </w:r>
+      <w:proofErr w:type="spellStart"/>
+      <w:r>
+        <w:rPr>
+          <w:sz w:val="24"/>
+          <w:szCs w:val="24"/>
+        </w:rPr>
+        <w:t>Funding.Details</w:t>
+      </w:r>
+      <w:proofErr w:type="spellEnd"/>
+      <w:r>
+        <w:rPr>
+          <w:sz w:val="24"/>
+          <w:szCs w:val="24"/>
+        </w:rPr>
+        <w:t xml:space="preserve"> e </w:t>
+      </w:r>
+      <w:proofErr w:type="spellStart"/>
+      <w:r>
+        <w:rPr>
+          <w:sz w:val="24"/>
+          <w:szCs w:val="24"/>
+        </w:rPr>
+        <w:t>Article.Type</w:t>
+      </w:r>
+      <w:proofErr w:type="spellEnd"/>
+      <w:r>
+        <w:rPr>
+          <w:sz w:val="24"/>
+          <w:szCs w:val="24"/>
+        </w:rPr>
+        <w:t xml:space="preserve">. Por fim, a base Web of Science apresentou variáveis únicas como U2, </w:t>
+      </w:r>
+      <w:proofErr w:type="gramStart"/>
+      <w:r>
+        <w:rPr>
+          <w:sz w:val="24"/>
+          <w:szCs w:val="24"/>
+        </w:rPr>
+        <w:t>usage.count</w:t>
+      </w:r>
+      <w:proofErr w:type="gramEnd"/>
+      <w:r>
+        <w:rPr>
+          <w:sz w:val="24"/>
+          <w:szCs w:val="24"/>
+        </w:rPr>
+        <w:t xml:space="preserve">.last.180.days, usage.count.since.2013, </w:t>
+      </w:r>
+      <w:proofErr w:type="spellStart"/>
+      <w:r>
+        <w:rPr>
+          <w:sz w:val="24"/>
+          <w:szCs w:val="24"/>
+        </w:rPr>
+        <w:t>Research.Areas</w:t>
+      </w:r>
+      <w:proofErr w:type="spellEnd"/>
+      <w:r>
+        <w:rPr>
+          <w:sz w:val="24"/>
+          <w:szCs w:val="24"/>
+        </w:rPr>
+        <w:t xml:space="preserve">, </w:t>
+      </w:r>
+      <w:proofErr w:type="spellStart"/>
+      <w:r>
+        <w:rPr>
+          <w:sz w:val="24"/>
+          <w:szCs w:val="24"/>
+        </w:rPr>
+        <w:t>Categories</w:t>
+      </w:r>
+      <w:proofErr w:type="spellEnd"/>
+      <w:r>
+        <w:rPr>
+          <w:sz w:val="24"/>
+          <w:szCs w:val="24"/>
+        </w:rPr>
+        <w:t>, Z9, C2, PU, BP, EI, FX, GP, NR, SC e SN.</w:t>
+      </w:r>
+    </w:p>
+    <w:p>
+      <w:pPr>
+        <w:spacing w:before="240" w:after="120" w:line="360" w:lineRule="auto"/>
+        <w:jc w:val="both"/>
+        <w:rPr>
+          <w:sz w:val="24"/>
+          <w:szCs w:val="24"/>
+        </w:rPr>
+      </w:pPr>
+      <w:r>
+        <w:rPr>
+          <w:sz w:val="24"/>
+          <w:szCs w:val="24"/>
+        </w:rPr>
+        <w:t xml:space="preserve">Diante desse cenário, optou-se por considerar, na etapa de unificação, apenas o conjunto de variáveis comuns às três bases, visando assegurar a interoperabilidade e robustez das análises no ambiente do pacote Bibliometrix e sua interface gráfica </w:t>
+      </w:r>
+      <w:proofErr w:type="spellStart"/>
+      <w:r>
+        <w:rPr>
+          <w:sz w:val="24"/>
+          <w:szCs w:val="24"/>
+        </w:rPr>
+        <w:t>Biblioshiny</w:t>
+      </w:r>
+      <w:proofErr w:type="spellEnd"/>
+      <w:r>
+        <w:rPr>
+          <w:sz w:val="24"/>
+          <w:szCs w:val="24"/>
+        </w:rPr>
+        <w:t>. As variáveis exclusivas foram preservadas separadamente para eventuais análises complementares ou consulta documental futura, mas não foram incorporadas à base consolidada principal.</w:t>
+      </w:r>
+    </w:p>
+    <w:p>
+      <w:pPr>
+        <w:spacing w:before="240" w:after="120" w:line="360" w:lineRule="auto"/>
+        <w:jc w:val="both"/>
+        <w:rPr>
+          <w:sz w:val="24"/>
+          <w:szCs w:val="24"/>
+        </w:rPr>
+      </w:pPr>
+      <w:r>
+        <w:rPr>
+          <w:sz w:val="24"/>
+          <w:szCs w:val="24"/>
+        </w:rPr>
+        <w:t xml:space="preserve">Durante a inspeção preliminar das bases importadas, procedeu-se à identificação de registros bibliográficos desprovidos de identificador digital (DOI), elemento essencial para rastreamento, recuperação e reclassificação posterior dos artigos. A partir da filtragem automatizada, constatou-se a presença de 19 artigos sem DOI, distribuídos entre as três bases analisadas: </w:t>
+      </w:r>
+      <w:proofErr w:type="spellStart"/>
+      <w:r>
+        <w:rPr>
+          <w:sz w:val="24"/>
+          <w:szCs w:val="24"/>
+        </w:rPr>
+        <w:t>PubMed</w:t>
+      </w:r>
+      <w:proofErr w:type="spellEnd"/>
+      <w:r>
+        <w:rPr>
+          <w:sz w:val="24"/>
+          <w:szCs w:val="24"/>
+        </w:rPr>
+        <w:t xml:space="preserve"> (8), Web of Science (4) e Scopus (7). Os registros foram consolidados em uma planilha específica, contendo os campos essenciais para futura recuperação manual ou semiautomática, incluindo título, autores, ano de publicação, periódico e ID interno. </w:t>
+      </w:r>
+      <w:r>
+        <w:rPr>
+          <w:sz w:val="24"/>
+          <w:szCs w:val="24"/>
+          <w:highlight w:val="yellow"/>
+        </w:rPr>
+        <w:t>Os arquivos, após leitura foram excluídos da base por não estarem dentro do contexto do tema.</w:t>
+      </w:r>
+    </w:p>
+    <w:p>
+      <w:pPr>
+        <w:spacing w:before="240" w:after="120" w:line="360" w:lineRule="auto"/>
+        <w:jc w:val="both"/>
+        <w:rPr>
+          <w:sz w:val="24"/>
+          <w:szCs w:val="24"/>
+        </w:rPr>
+      </w:pPr>
+      <w:r>
+        <w:rPr>
+          <w:sz w:val="24"/>
+          <w:szCs w:val="24"/>
+        </w:rPr>
+        <w:lastRenderedPageBreak/>
+        <w:t>Durante a etapa de refinamento das bases bibliográficas, foi aplicado um protocolo de pré-processamento sistemático, fundamental para garantir a integridade, a padronização e a compatibilidade dos dados antes da unificação. Inicialmente, identificaram-se os registros sem DOI, os quais foram marcados com uma variável de controle (NO_DOI) para fins de rastreabilidade, embora não tenham sido removidos automaticamente, respeitando-se seu potencial informativo em análises temáticas. Em seguida, eliminou-se duplicações internas com base na combinação dos campos de título e identificador digital, preservando apenas a primeira ocorrência.</w:t>
+      </w:r>
+    </w:p>
+    <w:p>
+      <w:pPr>
+        <w:spacing w:before="240" w:after="120" w:line="360" w:lineRule="auto"/>
+        <w:jc w:val="both"/>
+        <w:rPr>
+          <w:sz w:val="24"/>
+          <w:szCs w:val="24"/>
+        </w:rPr>
+      </w:pPr>
+    </w:p>
+    <w:p>
+      <w:pPr>
+        <w:spacing w:before="240" w:after="120" w:line="360" w:lineRule="auto"/>
+        <w:jc w:val="center"/>
+        <w:rPr>
+          <w:sz w:val="24"/>
+          <w:szCs w:val="24"/>
+        </w:rPr>
+      </w:pPr>
+      <w:r>
+        <w:rPr>
+          <w:sz w:val="24"/>
+          <w:szCs w:val="24"/>
+        </w:rPr>
+        <w:t>TABELA DE CRITÉRIOS DE PRÉ-PROCESSAMENTO BIBLIOMÉTRICO</w:t>
+      </w:r>
+    </w:p>
+    <w:tbl>
+      <w:tblPr>
+        <w:tblW w:w="0" w:type="auto"/>
+        <w:tblCellSpacing w:w="15" w:type="dxa"/>
+        <w:tblBorders>
+          <w:top w:val="single" w:sz="4" w:space="0" w:color="auto"/>
+          <w:left w:val="single" w:sz="4" w:space="0" w:color="auto"/>
+          <w:bottom w:val="single" w:sz="4" w:space="0" w:color="auto"/>
+          <w:right w:val="single" w:sz="4" w:space="0" w:color="auto"/>
+          <w:insideH w:val="single" w:sz="4" w:space="0" w:color="auto"/>
+          <w:insideV w:val="single" w:sz="4" w:space="0" w:color="auto"/>
+        </w:tblBorders>
+        <w:tblCellMar>
+          <w:top w:w="15" w:type="dxa"/>
+          <w:left w:w="15" w:type="dxa"/>
+          <w:bottom w:w="15" w:type="dxa"/>
+          <w:right w:w="15" w:type="dxa"/>
+        </w:tblCellMar>
+        <w:tblLook w:val="04A0" w:firstRow="1" w:lastRow="0" w:firstColumn="1" w:lastColumn="0" w:noHBand="0" w:noVBand="1"/>
+      </w:tblPr>
+      <w:tblGrid>
+        <w:gridCol w:w="343"/>
+        <w:gridCol w:w="2306"/>
+        <w:gridCol w:w="3011"/>
+        <w:gridCol w:w="2834"/>
+      </w:tblGrid>
+      <w:tr>
+        <w:trPr>
+          <w:tblHeader/>
+          <w:tblCellSpacing w:w="15" w:type="dxa"/>
+        </w:trPr>
+        <w:tc>
+          <w:tcPr>
+            <w:tcW w:w="0" w:type="auto"/>
+            <w:vAlign w:val="center"/>
+            <w:hideMark/>
+          </w:tcPr>
+          <w:p>
+            <w:pPr>
+              <w:jc w:val="center"/>
+              <w:rPr>
+                <w:sz w:val="24"/>
+                <w:szCs w:val="24"/>
+              </w:rPr>
+            </w:pPr>
+            <w:r>
+              <w:rPr>
+                <w:sz w:val="24"/>
+                <w:szCs w:val="24"/>
+              </w:rPr>
+              <w:t>Nº</w:t>
+            </w:r>
+          </w:p>
+        </w:tc>
+        <w:tc>
+          <w:tcPr>
+            <w:tcW w:w="0" w:type="auto"/>
+            <w:vAlign w:val="center"/>
+            <w:hideMark/>
+          </w:tcPr>
+          <w:p>
+            <w:pPr>
+              <w:jc w:val="center"/>
+              <w:rPr>
+                <w:sz w:val="24"/>
+                <w:szCs w:val="24"/>
+              </w:rPr>
+            </w:pPr>
+            <w:r>
+              <w:rPr>
+                <w:sz w:val="24"/>
+                <w:szCs w:val="24"/>
+              </w:rPr>
+              <w:t>Critério</w:t>
+            </w:r>
+          </w:p>
+        </w:tc>
+        <w:tc>
+          <w:tcPr>
+            <w:tcW w:w="0" w:type="auto"/>
+            <w:vAlign w:val="center"/>
+            <w:hideMark/>
+          </w:tcPr>
+          <w:p>
+            <w:pPr>
+              <w:jc w:val="center"/>
+              <w:rPr>
+                <w:sz w:val="24"/>
+                <w:szCs w:val="24"/>
+              </w:rPr>
+            </w:pPr>
+            <w:r>
+              <w:rPr>
+                <w:sz w:val="24"/>
+                <w:szCs w:val="24"/>
+              </w:rPr>
+              <w:t>Descrição técnica</w:t>
+            </w:r>
+          </w:p>
+        </w:tc>
+        <w:tc>
+          <w:tcPr>
+            <w:tcW w:w="0" w:type="auto"/>
+            <w:vAlign w:val="center"/>
+            <w:hideMark/>
+          </w:tcPr>
+          <w:p>
+            <w:pPr>
+              <w:jc w:val="center"/>
+              <w:rPr>
+                <w:sz w:val="24"/>
+                <w:szCs w:val="24"/>
+              </w:rPr>
+            </w:pPr>
+            <w:r>
+              <w:rPr>
+                <w:sz w:val="24"/>
+                <w:szCs w:val="24"/>
+              </w:rPr>
+              <w:t>Justificativa metodológica</w:t>
+            </w:r>
+          </w:p>
+        </w:tc>
+      </w:tr>
+      <w:tr>
+        <w:trPr>
+          <w:tblCellSpacing w:w="15" w:type="dxa"/>
+        </w:trPr>
+        <w:tc>
+          <w:tcPr>
+            <w:tcW w:w="0" w:type="auto"/>
+            <w:vAlign w:val="center"/>
+            <w:hideMark/>
+          </w:tcPr>
+          <w:p>
+            <w:pPr>
+              <w:rPr>
+                <w:sz w:val="24"/>
+                <w:szCs w:val="24"/>
+              </w:rPr>
+            </w:pPr>
+            <w:r>
+              <w:rPr>
+                <w:sz w:val="24"/>
+                <w:szCs w:val="24"/>
+              </w:rPr>
+              <w:t>1</w:t>
+            </w:r>
+          </w:p>
+        </w:tc>
+        <w:tc>
+          <w:tcPr>
+            <w:tcW w:w="0" w:type="auto"/>
+            <w:vAlign w:val="center"/>
+            <w:hideMark/>
+          </w:tcPr>
+          <w:p>
+            <w:pPr>
+              <w:rPr>
+                <w:sz w:val="24"/>
+                <w:szCs w:val="24"/>
+              </w:rPr>
+            </w:pPr>
+            <w:r>
+              <w:rPr>
+                <w:sz w:val="24"/>
+                <w:szCs w:val="24"/>
+              </w:rPr>
+              <w:t>Identificação de registros sem DOI</w:t>
+            </w:r>
+          </w:p>
+        </w:tc>
+        <w:tc>
+          <w:tcPr>
+            <w:tcW w:w="0" w:type="auto"/>
+            <w:vAlign w:val="center"/>
+            <w:hideMark/>
+          </w:tcPr>
+          <w:p>
+            <w:pPr>
+              <w:rPr>
+                <w:sz w:val="24"/>
+                <w:szCs w:val="24"/>
+              </w:rPr>
+            </w:pPr>
+            <w:r>
+              <w:rPr>
+                <w:sz w:val="24"/>
+                <w:szCs w:val="24"/>
+              </w:rPr>
+              <w:t>Criação da coluna NO_DOI, marcada como TRUE quando DI está ausente ou vazio</w:t>
+            </w:r>
+          </w:p>
+        </w:tc>
+        <w:tc>
+          <w:tcPr>
+            <w:tcW w:w="0" w:type="auto"/>
+            <w:vAlign w:val="center"/>
+            <w:hideMark/>
+          </w:tcPr>
+          <w:p>
+            <w:pPr>
+              <w:rPr>
+                <w:sz w:val="24"/>
+                <w:szCs w:val="24"/>
+              </w:rPr>
+            </w:pPr>
+            <w:r>
+              <w:rPr>
+                <w:sz w:val="24"/>
+                <w:szCs w:val="24"/>
+              </w:rPr>
+              <w:t>Permite rastreabilidade e decisão analítica posterior, sem exclusão prematura</w:t>
+            </w:r>
+          </w:p>
+        </w:tc>
+      </w:tr>
+      <w:tr>
+        <w:trPr>
+          <w:tblCellSpacing w:w="15" w:type="dxa"/>
+        </w:trPr>
+        <w:tc>
+          <w:tcPr>
+            <w:tcW w:w="0" w:type="auto"/>
+            <w:vAlign w:val="center"/>
+            <w:hideMark/>
+          </w:tcPr>
+          <w:p>
+            <w:pPr>
+              <w:rPr>
+                <w:sz w:val="24"/>
+                <w:szCs w:val="24"/>
+              </w:rPr>
+            </w:pPr>
+            <w:r>
+              <w:rPr>
+                <w:sz w:val="24"/>
+                <w:szCs w:val="24"/>
+              </w:rPr>
+              <w:t>2</w:t>
+            </w:r>
+          </w:p>
+        </w:tc>
+        <w:tc>
+          <w:tcPr>
+            <w:tcW w:w="0" w:type="auto"/>
+            <w:vAlign w:val="center"/>
+            <w:hideMark/>
+          </w:tcPr>
+          <w:p>
+            <w:pPr>
+              <w:rPr>
+                <w:sz w:val="24"/>
+                <w:szCs w:val="24"/>
+              </w:rPr>
+            </w:pPr>
+            <w:r>
+              <w:rPr>
+                <w:sz w:val="24"/>
+                <w:szCs w:val="24"/>
+              </w:rPr>
+              <w:t>Criação da coluna DB (base de origem)</w:t>
+            </w:r>
+          </w:p>
+        </w:tc>
+        <w:tc>
+          <w:tcPr>
+            <w:tcW w:w="0" w:type="auto"/>
+            <w:vAlign w:val="center"/>
+            <w:hideMark/>
+          </w:tcPr>
+          <w:p>
+            <w:pPr>
+              <w:rPr>
+                <w:sz w:val="24"/>
+                <w:szCs w:val="24"/>
+              </w:rPr>
+            </w:pPr>
+            <w:r>
+              <w:rPr>
+                <w:sz w:val="24"/>
+                <w:szCs w:val="24"/>
+              </w:rPr>
+              <w:t>Adiciona campo "PUBMED", "WOS" ou "SCOPUS" a todos os registros</w:t>
+            </w:r>
+          </w:p>
+        </w:tc>
+        <w:tc>
+          <w:tcPr>
+            <w:tcW w:w="0" w:type="auto"/>
+            <w:vAlign w:val="center"/>
+            <w:hideMark/>
+          </w:tcPr>
+          <w:p>
+            <w:pPr>
+              <w:rPr>
+                <w:sz w:val="24"/>
+                <w:szCs w:val="24"/>
+              </w:rPr>
+            </w:pPr>
+            <w:r>
+              <w:rPr>
+                <w:sz w:val="24"/>
+                <w:szCs w:val="24"/>
+              </w:rPr>
+              <w:t>Garante controle, segmentação e rastreamento pós-unificação</w:t>
+            </w:r>
+          </w:p>
+        </w:tc>
+      </w:tr>
+      <w:tr>
+        <w:trPr>
+          <w:tblCellSpacing w:w="15" w:type="dxa"/>
+        </w:trPr>
+        <w:tc>
+          <w:tcPr>
+            <w:tcW w:w="0" w:type="auto"/>
+            <w:vAlign w:val="center"/>
+            <w:hideMark/>
+          </w:tcPr>
+          <w:p>
+            <w:pPr>
+              <w:rPr>
+                <w:sz w:val="24"/>
+                <w:szCs w:val="24"/>
+              </w:rPr>
+            </w:pPr>
+            <w:r>
+              <w:rPr>
+                <w:sz w:val="24"/>
+                <w:szCs w:val="24"/>
+              </w:rPr>
+              <w:t>3</w:t>
+            </w:r>
+          </w:p>
+        </w:tc>
+        <w:tc>
+          <w:tcPr>
+            <w:tcW w:w="0" w:type="auto"/>
+            <w:vAlign w:val="center"/>
+            <w:hideMark/>
+          </w:tcPr>
+          <w:p>
+            <w:pPr>
+              <w:rPr>
+                <w:sz w:val="24"/>
+                <w:szCs w:val="24"/>
+              </w:rPr>
+            </w:pPr>
+            <w:r>
+              <w:rPr>
+                <w:sz w:val="24"/>
+                <w:szCs w:val="24"/>
+              </w:rPr>
+              <w:t>Remoção de duplicatas internas</w:t>
+            </w:r>
+          </w:p>
+        </w:tc>
+        <w:tc>
+          <w:tcPr>
+            <w:tcW w:w="0" w:type="auto"/>
+            <w:vAlign w:val="center"/>
+            <w:hideMark/>
+          </w:tcPr>
+          <w:p>
+            <w:pPr>
+              <w:rPr>
+                <w:sz w:val="24"/>
+                <w:szCs w:val="24"/>
+              </w:rPr>
+            </w:pPr>
+            <w:r>
+              <w:rPr>
+                <w:sz w:val="24"/>
+                <w:szCs w:val="24"/>
+              </w:rPr>
+              <w:t>Exclusão de registros com mesma combinação TI + DI</w:t>
+            </w:r>
+          </w:p>
+        </w:tc>
+        <w:tc>
+          <w:tcPr>
+            <w:tcW w:w="0" w:type="auto"/>
+            <w:vAlign w:val="center"/>
+            <w:hideMark/>
+          </w:tcPr>
+          <w:p>
+            <w:pPr>
+              <w:rPr>
+                <w:sz w:val="24"/>
+                <w:szCs w:val="24"/>
+              </w:rPr>
+            </w:pPr>
+            <w:r>
+              <w:rPr>
+                <w:sz w:val="24"/>
+                <w:szCs w:val="24"/>
+              </w:rPr>
+              <w:t>Elimina redundância na análise de produção e citação</w:t>
+            </w:r>
+          </w:p>
+        </w:tc>
+      </w:tr>
+      <w:tr>
+        <w:trPr>
+          <w:tblCellSpacing w:w="15" w:type="dxa"/>
+        </w:trPr>
+        <w:tc>
+          <w:tcPr>
+            <w:tcW w:w="0" w:type="auto"/>
+            <w:vAlign w:val="center"/>
+            <w:hideMark/>
+          </w:tcPr>
+          <w:p>
+            <w:pPr>
+              <w:rPr>
+                <w:sz w:val="24"/>
+                <w:szCs w:val="24"/>
+              </w:rPr>
+            </w:pPr>
+            <w:r>
+              <w:rPr>
+                <w:sz w:val="24"/>
+                <w:szCs w:val="24"/>
+              </w:rPr>
+              <w:t>4</w:t>
+            </w:r>
+          </w:p>
+        </w:tc>
+        <w:tc>
+          <w:tcPr>
+            <w:tcW w:w="0" w:type="auto"/>
+            <w:vAlign w:val="center"/>
+            <w:hideMark/>
+          </w:tcPr>
+          <w:p>
+            <w:pPr>
+              <w:rPr>
+                <w:sz w:val="24"/>
+                <w:szCs w:val="24"/>
+              </w:rPr>
+            </w:pPr>
+            <w:r>
+              <w:rPr>
+                <w:sz w:val="24"/>
+                <w:szCs w:val="24"/>
+              </w:rPr>
+              <w:t>Criação de campos essenciais ausentes</w:t>
+            </w:r>
+          </w:p>
+        </w:tc>
+        <w:tc>
+          <w:tcPr>
+            <w:tcW w:w="0" w:type="auto"/>
+            <w:vAlign w:val="center"/>
+            <w:hideMark/>
+          </w:tcPr>
+          <w:p>
+            <w:pPr>
+              <w:rPr>
+                <w:sz w:val="24"/>
+                <w:szCs w:val="24"/>
+              </w:rPr>
+            </w:pPr>
+            <w:r>
+              <w:rPr>
+                <w:sz w:val="24"/>
+                <w:szCs w:val="24"/>
+              </w:rPr>
+              <w:t>Adiciona campos obrigatórios inexistentes (AU, TI, SO, DI, PY, CR, etc.) com valor "ND"</w:t>
+            </w:r>
+          </w:p>
+        </w:tc>
+        <w:tc>
+          <w:tcPr>
+            <w:tcW w:w="0" w:type="auto"/>
+            <w:vAlign w:val="center"/>
+            <w:hideMark/>
+          </w:tcPr>
+          <w:p>
+            <w:pPr>
+              <w:rPr>
+                <w:sz w:val="24"/>
+                <w:szCs w:val="24"/>
+              </w:rPr>
+            </w:pPr>
+            <w:r>
+              <w:rPr>
+                <w:sz w:val="24"/>
+                <w:szCs w:val="24"/>
+              </w:rPr>
+              <w:t xml:space="preserve">Garante compatibilidade com funções do </w:t>
+            </w:r>
+            <w:proofErr w:type="spellStart"/>
+            <w:r>
+              <w:rPr>
+                <w:sz w:val="24"/>
+                <w:szCs w:val="24"/>
+              </w:rPr>
+              <w:t>bibliometrix</w:t>
+            </w:r>
+            <w:proofErr w:type="spellEnd"/>
+            <w:r>
+              <w:rPr>
+                <w:sz w:val="24"/>
+                <w:szCs w:val="24"/>
+              </w:rPr>
+              <w:t xml:space="preserve"> e evita falhas de execução</w:t>
+            </w:r>
+          </w:p>
+        </w:tc>
+      </w:tr>
+      <w:tr>
+        <w:trPr>
+          <w:tblCellSpacing w:w="15" w:type="dxa"/>
+        </w:trPr>
+        <w:tc>
+          <w:tcPr>
+            <w:tcW w:w="0" w:type="auto"/>
+            <w:vAlign w:val="center"/>
+            <w:hideMark/>
+          </w:tcPr>
+          <w:p>
+            <w:pPr>
+              <w:rPr>
+                <w:sz w:val="24"/>
+                <w:szCs w:val="24"/>
+              </w:rPr>
+            </w:pPr>
+            <w:r>
+              <w:rPr>
+                <w:sz w:val="24"/>
+                <w:szCs w:val="24"/>
+              </w:rPr>
+              <w:t>5</w:t>
+            </w:r>
+          </w:p>
+        </w:tc>
+        <w:tc>
+          <w:tcPr>
+            <w:tcW w:w="0" w:type="auto"/>
+            <w:vAlign w:val="center"/>
+            <w:hideMark/>
+          </w:tcPr>
+          <w:p>
+            <w:pPr>
+              <w:rPr>
+                <w:sz w:val="24"/>
+                <w:szCs w:val="24"/>
+              </w:rPr>
+            </w:pPr>
+            <w:r>
+              <w:rPr>
+                <w:sz w:val="24"/>
+                <w:szCs w:val="24"/>
+              </w:rPr>
+              <w:t>Preenchimento seletivo de valores nulos</w:t>
+            </w:r>
+          </w:p>
+        </w:tc>
+        <w:tc>
+          <w:tcPr>
+            <w:tcW w:w="0" w:type="auto"/>
+            <w:vAlign w:val="center"/>
+            <w:hideMark/>
+          </w:tcPr>
+          <w:p>
+            <w:pPr>
+              <w:rPr>
+                <w:sz w:val="24"/>
+                <w:szCs w:val="24"/>
+              </w:rPr>
+            </w:pPr>
+            <w:r>
+              <w:rPr>
+                <w:sz w:val="24"/>
+                <w:szCs w:val="24"/>
+              </w:rPr>
+              <w:t>Substituição de NA e "" por "ND" apenas quando o campo está vazio</w:t>
+            </w:r>
+          </w:p>
+        </w:tc>
+        <w:tc>
+          <w:tcPr>
+            <w:tcW w:w="0" w:type="auto"/>
+            <w:vAlign w:val="center"/>
+            <w:hideMark/>
+          </w:tcPr>
+          <w:p>
+            <w:pPr>
+              <w:rPr>
+                <w:sz w:val="24"/>
+                <w:szCs w:val="24"/>
+              </w:rPr>
+            </w:pPr>
+            <w:r>
+              <w:rPr>
+                <w:sz w:val="24"/>
+                <w:szCs w:val="24"/>
+              </w:rPr>
+              <w:t>Previne erros em cálculos, mantendo dados originais intactos</w:t>
+            </w:r>
+          </w:p>
+        </w:tc>
+      </w:tr>
+      <w:tr>
+        <w:trPr>
+          <w:tblCellSpacing w:w="15" w:type="dxa"/>
+        </w:trPr>
+        <w:tc>
+          <w:tcPr>
+            <w:tcW w:w="0" w:type="auto"/>
+            <w:vAlign w:val="center"/>
+            <w:hideMark/>
+          </w:tcPr>
+          <w:p>
+            <w:pPr>
+              <w:rPr>
+                <w:sz w:val="24"/>
+                <w:szCs w:val="24"/>
+              </w:rPr>
+            </w:pPr>
+            <w:r>
+              <w:rPr>
+                <w:sz w:val="24"/>
+                <w:szCs w:val="24"/>
+              </w:rPr>
+              <w:t>6</w:t>
+            </w:r>
+          </w:p>
+        </w:tc>
+        <w:tc>
+          <w:tcPr>
+            <w:tcW w:w="0" w:type="auto"/>
+            <w:vAlign w:val="center"/>
+            <w:hideMark/>
+          </w:tcPr>
+          <w:p>
+            <w:pPr>
+              <w:rPr>
+                <w:sz w:val="24"/>
+                <w:szCs w:val="24"/>
+              </w:rPr>
+            </w:pPr>
+            <w:r>
+              <w:rPr>
+                <w:sz w:val="24"/>
+                <w:szCs w:val="24"/>
+              </w:rPr>
+              <w:t>Sanitização textual de campos bibliométricos</w:t>
+            </w:r>
+          </w:p>
+        </w:tc>
+        <w:tc>
+          <w:tcPr>
+            <w:tcW w:w="0" w:type="auto"/>
+            <w:vAlign w:val="center"/>
+            <w:hideMark/>
+          </w:tcPr>
+          <w:p>
+            <w:pPr>
+              <w:rPr>
+                <w:sz w:val="24"/>
+                <w:szCs w:val="24"/>
+              </w:rPr>
+            </w:pPr>
+            <w:r>
+              <w:rPr>
+                <w:sz w:val="24"/>
+                <w:szCs w:val="24"/>
+              </w:rPr>
+              <w:t xml:space="preserve">Remoção de quebras, </w:t>
+            </w:r>
+            <w:proofErr w:type="spellStart"/>
+            <w:r>
+              <w:rPr>
+                <w:sz w:val="24"/>
+                <w:szCs w:val="24"/>
+              </w:rPr>
+              <w:t>tabs</w:t>
+            </w:r>
+            <w:proofErr w:type="spellEnd"/>
+            <w:r>
+              <w:rPr>
+                <w:sz w:val="24"/>
+                <w:szCs w:val="24"/>
+              </w:rPr>
+              <w:t>, espaços extras, e padronização para codificação UTF-8</w:t>
+            </w:r>
+          </w:p>
+        </w:tc>
+        <w:tc>
+          <w:tcPr>
+            <w:tcW w:w="0" w:type="auto"/>
+            <w:vAlign w:val="center"/>
+            <w:hideMark/>
+          </w:tcPr>
+          <w:p>
+            <w:pPr>
+              <w:rPr>
+                <w:sz w:val="24"/>
+                <w:szCs w:val="24"/>
+              </w:rPr>
+            </w:pPr>
+            <w:r>
+              <w:rPr>
+                <w:sz w:val="24"/>
+                <w:szCs w:val="24"/>
+              </w:rPr>
+              <w:t xml:space="preserve">Evita ruídos em análises textuais, coautoria e </w:t>
+            </w:r>
+            <w:proofErr w:type="spellStart"/>
+            <w:r>
+              <w:rPr>
+                <w:sz w:val="24"/>
+                <w:szCs w:val="24"/>
+              </w:rPr>
+              <w:t>co-palavras</w:t>
+            </w:r>
+            <w:proofErr w:type="spellEnd"/>
+          </w:p>
+        </w:tc>
+      </w:tr>
+      <w:tr>
+        <w:trPr>
+          <w:tblCellSpacing w:w="15" w:type="dxa"/>
+        </w:trPr>
+        <w:tc>
+          <w:tcPr>
+            <w:tcW w:w="0" w:type="auto"/>
+            <w:vAlign w:val="center"/>
+            <w:hideMark/>
+          </w:tcPr>
+          <w:p>
+            <w:pPr>
+              <w:rPr>
+                <w:sz w:val="24"/>
+                <w:szCs w:val="24"/>
+              </w:rPr>
+            </w:pPr>
+            <w:r>
+              <w:rPr>
+                <w:sz w:val="24"/>
+                <w:szCs w:val="24"/>
+              </w:rPr>
+              <w:t>7</w:t>
+            </w:r>
+          </w:p>
+        </w:tc>
+        <w:tc>
+          <w:tcPr>
+            <w:tcW w:w="0" w:type="auto"/>
+            <w:vAlign w:val="center"/>
+            <w:hideMark/>
+          </w:tcPr>
+          <w:p>
+            <w:pPr>
+              <w:rPr>
+                <w:sz w:val="24"/>
+                <w:szCs w:val="24"/>
+              </w:rPr>
+            </w:pPr>
+            <w:r>
+              <w:rPr>
+                <w:sz w:val="24"/>
+                <w:szCs w:val="24"/>
+              </w:rPr>
+              <w:t>Validação do ano de publicação (PY)</w:t>
+            </w:r>
+          </w:p>
+        </w:tc>
+        <w:tc>
+          <w:tcPr>
+            <w:tcW w:w="0" w:type="auto"/>
+            <w:vAlign w:val="center"/>
+            <w:hideMark/>
+          </w:tcPr>
+          <w:p>
+            <w:pPr>
+              <w:rPr>
+                <w:sz w:val="24"/>
+                <w:szCs w:val="24"/>
+              </w:rPr>
+            </w:pPr>
+            <w:r>
+              <w:rPr>
+                <w:sz w:val="24"/>
+                <w:szCs w:val="24"/>
+              </w:rPr>
+              <w:t xml:space="preserve">Conversão para </w:t>
+            </w:r>
+            <w:proofErr w:type="spellStart"/>
+            <w:r>
+              <w:rPr>
+                <w:sz w:val="24"/>
+                <w:szCs w:val="24"/>
+              </w:rPr>
+              <w:t>character</w:t>
+            </w:r>
+            <w:proofErr w:type="spellEnd"/>
+            <w:r>
+              <w:rPr>
+                <w:sz w:val="24"/>
+                <w:szCs w:val="24"/>
+              </w:rPr>
+              <w:t xml:space="preserve"> e filtragem por padrão YYYY, senão substituição por "ND"</w:t>
+            </w:r>
+          </w:p>
+        </w:tc>
+        <w:tc>
+          <w:tcPr>
+            <w:tcW w:w="0" w:type="auto"/>
+            <w:vAlign w:val="center"/>
+            <w:hideMark/>
+          </w:tcPr>
+          <w:p>
+            <w:pPr>
+              <w:rPr>
+                <w:sz w:val="24"/>
+                <w:szCs w:val="24"/>
+              </w:rPr>
+            </w:pPr>
+            <w:r>
+              <w:rPr>
+                <w:sz w:val="24"/>
+                <w:szCs w:val="24"/>
+              </w:rPr>
+              <w:t>Evita distorções em curvas temporais e segmentações por período</w:t>
+            </w:r>
+          </w:p>
+        </w:tc>
+      </w:tr>
+      <w:tr>
+        <w:trPr>
+          <w:tblCellSpacing w:w="15" w:type="dxa"/>
+        </w:trPr>
+        <w:tc>
+          <w:tcPr>
+            <w:tcW w:w="0" w:type="auto"/>
+            <w:vAlign w:val="center"/>
+            <w:hideMark/>
+          </w:tcPr>
+          <w:p>
+            <w:pPr>
+              <w:rPr>
+                <w:sz w:val="24"/>
+                <w:szCs w:val="24"/>
+              </w:rPr>
+            </w:pPr>
+            <w:r>
+              <w:rPr>
+                <w:sz w:val="24"/>
+                <w:szCs w:val="24"/>
+              </w:rPr>
+              <w:t>8</w:t>
+            </w:r>
+          </w:p>
+        </w:tc>
+        <w:tc>
+          <w:tcPr>
+            <w:tcW w:w="0" w:type="auto"/>
+            <w:vAlign w:val="center"/>
+            <w:hideMark/>
+          </w:tcPr>
+          <w:p>
+            <w:pPr>
+              <w:rPr>
+                <w:sz w:val="24"/>
+                <w:szCs w:val="24"/>
+              </w:rPr>
+            </w:pPr>
+            <w:r>
+              <w:rPr>
+                <w:sz w:val="24"/>
+                <w:szCs w:val="24"/>
+              </w:rPr>
+              <w:t>Normalização de autores (AU) e fontes (SO)</w:t>
+            </w:r>
+          </w:p>
+        </w:tc>
+        <w:tc>
+          <w:tcPr>
+            <w:tcW w:w="0" w:type="auto"/>
+            <w:vAlign w:val="center"/>
+            <w:hideMark/>
+          </w:tcPr>
+          <w:p>
+            <w:pPr>
+              <w:rPr>
+                <w:sz w:val="24"/>
+                <w:szCs w:val="24"/>
+              </w:rPr>
+            </w:pPr>
+            <w:r>
+              <w:rPr>
+                <w:sz w:val="24"/>
+                <w:szCs w:val="24"/>
+              </w:rPr>
+              <w:t>Conversão para caixa alta (</w:t>
+            </w:r>
+            <w:proofErr w:type="spellStart"/>
+            <w:r>
+              <w:rPr>
+                <w:sz w:val="24"/>
+                <w:szCs w:val="24"/>
+              </w:rPr>
+              <w:t>toupper</w:t>
+            </w:r>
+            <w:proofErr w:type="spellEnd"/>
+            <w:r>
+              <w:rPr>
+                <w:sz w:val="24"/>
+                <w:szCs w:val="24"/>
+              </w:rPr>
+              <w:t>) preservando acentuação</w:t>
+            </w:r>
+          </w:p>
+        </w:tc>
+        <w:tc>
+          <w:tcPr>
+            <w:tcW w:w="0" w:type="auto"/>
+            <w:vAlign w:val="center"/>
+            <w:hideMark/>
+          </w:tcPr>
+          <w:p>
+            <w:pPr>
+              <w:rPr>
+                <w:sz w:val="24"/>
+                <w:szCs w:val="24"/>
+              </w:rPr>
+            </w:pPr>
+            <w:r>
+              <w:rPr>
+                <w:sz w:val="24"/>
+                <w:szCs w:val="24"/>
+              </w:rPr>
+              <w:t>Garante consistência em redes de coautoria e análise por periódicos</w:t>
+            </w:r>
+          </w:p>
+        </w:tc>
+      </w:tr>
+      <w:tr>
+        <w:trPr>
+          <w:tblCellSpacing w:w="15" w:type="dxa"/>
+        </w:trPr>
+        <w:tc>
+          <w:tcPr>
+            <w:tcW w:w="0" w:type="auto"/>
+            <w:vAlign w:val="center"/>
+            <w:hideMark/>
+          </w:tcPr>
+          <w:p>
+            <w:pPr>
+              <w:rPr>
+                <w:sz w:val="24"/>
+                <w:szCs w:val="24"/>
+              </w:rPr>
+            </w:pPr>
+            <w:r>
+              <w:rPr>
+                <w:sz w:val="24"/>
+                <w:szCs w:val="24"/>
+              </w:rPr>
+              <w:t>9</w:t>
+            </w:r>
+          </w:p>
+        </w:tc>
+        <w:tc>
+          <w:tcPr>
+            <w:tcW w:w="0" w:type="auto"/>
+            <w:vAlign w:val="center"/>
+            <w:hideMark/>
+          </w:tcPr>
+          <w:p>
+            <w:pPr>
+              <w:rPr>
+                <w:sz w:val="24"/>
+                <w:szCs w:val="24"/>
+              </w:rPr>
+            </w:pPr>
+            <w:r>
+              <w:rPr>
+                <w:sz w:val="24"/>
+                <w:szCs w:val="24"/>
+              </w:rPr>
+              <w:t>Preservação dos dados originais válidos</w:t>
+            </w:r>
+          </w:p>
+        </w:tc>
+        <w:tc>
+          <w:tcPr>
+            <w:tcW w:w="0" w:type="auto"/>
+            <w:vAlign w:val="center"/>
+            <w:hideMark/>
+          </w:tcPr>
+          <w:p>
+            <w:pPr>
+              <w:rPr>
+                <w:sz w:val="24"/>
+                <w:szCs w:val="24"/>
+              </w:rPr>
+            </w:pPr>
+            <w:r>
+              <w:rPr>
+                <w:sz w:val="24"/>
+                <w:szCs w:val="24"/>
+              </w:rPr>
+              <w:t xml:space="preserve">Nenhum campo com valor válido é sobrescrito; alterações ocorrem apenas </w:t>
+            </w:r>
+            <w:r>
+              <w:rPr>
+                <w:sz w:val="24"/>
+                <w:szCs w:val="24"/>
+              </w:rPr>
+              <w:lastRenderedPageBreak/>
+              <w:t>quando ausente ou inconsistente</w:t>
+            </w:r>
+          </w:p>
+        </w:tc>
+        <w:tc>
+          <w:tcPr>
+            <w:tcW w:w="0" w:type="auto"/>
+            <w:vAlign w:val="center"/>
+            <w:hideMark/>
+          </w:tcPr>
+          <w:p>
+            <w:pPr>
+              <w:rPr>
+                <w:sz w:val="24"/>
+                <w:szCs w:val="24"/>
+              </w:rPr>
+            </w:pPr>
+            <w:r>
+              <w:rPr>
+                <w:sz w:val="24"/>
+                <w:szCs w:val="24"/>
+              </w:rPr>
+              <w:lastRenderedPageBreak/>
+              <w:t>Mantém fidelidade da base original e transparência metodológica</w:t>
+            </w:r>
+          </w:p>
+        </w:tc>
+      </w:tr>
+      <w:tr>
+        <w:trPr>
+          <w:tblCellSpacing w:w="15" w:type="dxa"/>
+        </w:trPr>
+        <w:tc>
+          <w:tcPr>
+            <w:tcW w:w="0" w:type="auto"/>
+            <w:vAlign w:val="center"/>
+            <w:hideMark/>
+          </w:tcPr>
+          <w:p>
+            <w:pPr>
+              <w:rPr>
+                <w:sz w:val="24"/>
+                <w:szCs w:val="24"/>
+              </w:rPr>
+            </w:pPr>
+            <w:r>
+              <w:rPr>
+                <w:sz w:val="24"/>
+                <w:szCs w:val="24"/>
+              </w:rPr>
+              <w:t>10</w:t>
+            </w:r>
+          </w:p>
+        </w:tc>
+        <w:tc>
+          <w:tcPr>
+            <w:tcW w:w="0" w:type="auto"/>
+            <w:vAlign w:val="center"/>
+            <w:hideMark/>
+          </w:tcPr>
+          <w:p>
+            <w:pPr>
+              <w:rPr>
+                <w:sz w:val="24"/>
+                <w:szCs w:val="24"/>
+              </w:rPr>
+            </w:pPr>
+            <w:r>
+              <w:rPr>
+                <w:sz w:val="24"/>
+                <w:szCs w:val="24"/>
+              </w:rPr>
+              <w:t xml:space="preserve">Inclusão de campos adicionais compatíveis com o </w:t>
+            </w:r>
+            <w:proofErr w:type="spellStart"/>
+            <w:r>
+              <w:rPr>
+                <w:sz w:val="24"/>
+                <w:szCs w:val="24"/>
+              </w:rPr>
+              <w:t>Biblioshiny</w:t>
+            </w:r>
+            <w:proofErr w:type="spellEnd"/>
+          </w:p>
+        </w:tc>
+        <w:tc>
+          <w:tcPr>
+            <w:tcW w:w="0" w:type="auto"/>
+            <w:vAlign w:val="center"/>
+            <w:hideMark/>
+          </w:tcPr>
+          <w:p>
+            <w:pPr>
+              <w:rPr>
+                <w:sz w:val="24"/>
+                <w:szCs w:val="24"/>
+              </w:rPr>
+            </w:pPr>
+            <w:r>
+              <w:rPr>
+                <w:sz w:val="24"/>
+                <w:szCs w:val="24"/>
+              </w:rPr>
+              <w:t>Adição de campos como DT, AB, C1, RP, ID, TC, entre outros</w:t>
+            </w:r>
+          </w:p>
+        </w:tc>
+        <w:tc>
+          <w:tcPr>
+            <w:tcW w:w="0" w:type="auto"/>
+            <w:vAlign w:val="center"/>
+            <w:hideMark/>
+          </w:tcPr>
+          <w:p>
+            <w:pPr>
+              <w:rPr>
+                <w:sz w:val="24"/>
+                <w:szCs w:val="24"/>
+              </w:rPr>
+            </w:pPr>
+            <w:r>
+              <w:rPr>
+                <w:sz w:val="24"/>
+                <w:szCs w:val="24"/>
+              </w:rPr>
+              <w:t xml:space="preserve">Garante pleno funcionamento da interface </w:t>
+            </w:r>
+            <w:proofErr w:type="spellStart"/>
+            <w:r>
+              <w:rPr>
+                <w:sz w:val="24"/>
+                <w:szCs w:val="24"/>
+              </w:rPr>
+              <w:t>biblioshiny</w:t>
+            </w:r>
+            <w:proofErr w:type="spellEnd"/>
+            <w:r>
+              <w:rPr>
+                <w:sz w:val="24"/>
+                <w:szCs w:val="24"/>
+              </w:rPr>
+              <w:t xml:space="preserve"> e uso de todas as funcionalidades</w:t>
+            </w:r>
+          </w:p>
+        </w:tc>
+      </w:tr>
+      <w:tr>
+        <w:trPr>
+          <w:tblCellSpacing w:w="15" w:type="dxa"/>
+        </w:trPr>
+        <w:tc>
+          <w:tcPr>
+            <w:tcW w:w="0" w:type="auto"/>
+            <w:vAlign w:val="center"/>
+            <w:hideMark/>
+          </w:tcPr>
+          <w:p>
+            <w:pPr>
+              <w:rPr>
+                <w:sz w:val="24"/>
+                <w:szCs w:val="24"/>
+              </w:rPr>
+            </w:pPr>
+            <w:r>
+              <w:rPr>
+                <w:sz w:val="24"/>
+                <w:szCs w:val="24"/>
+              </w:rPr>
+              <w:t>11</w:t>
+            </w:r>
+          </w:p>
+        </w:tc>
+        <w:tc>
+          <w:tcPr>
+            <w:tcW w:w="0" w:type="auto"/>
+            <w:vAlign w:val="center"/>
+            <w:hideMark/>
+          </w:tcPr>
+          <w:p>
+            <w:pPr>
+              <w:rPr>
+                <w:sz w:val="24"/>
+                <w:szCs w:val="24"/>
+              </w:rPr>
+            </w:pPr>
+            <w:r>
+              <w:rPr>
+                <w:sz w:val="24"/>
+                <w:szCs w:val="24"/>
+              </w:rPr>
+              <w:t>Reorganização da estrutura das colunas</w:t>
+            </w:r>
+          </w:p>
+        </w:tc>
+        <w:tc>
+          <w:tcPr>
+            <w:tcW w:w="0" w:type="auto"/>
+            <w:vAlign w:val="center"/>
+            <w:hideMark/>
+          </w:tcPr>
+          <w:p>
+            <w:pPr>
+              <w:rPr>
+                <w:sz w:val="24"/>
+                <w:szCs w:val="24"/>
+              </w:rPr>
+            </w:pPr>
+            <w:r>
+              <w:rPr>
+                <w:sz w:val="24"/>
+                <w:szCs w:val="24"/>
+              </w:rPr>
+              <w:t>Ordenação padronizada das colunas principais à frente, conforme documentação de uso</w:t>
+            </w:r>
+          </w:p>
+        </w:tc>
+        <w:tc>
+          <w:tcPr>
+            <w:tcW w:w="0" w:type="auto"/>
+            <w:vAlign w:val="center"/>
+            <w:hideMark/>
+          </w:tcPr>
+          <w:p>
+            <w:pPr>
+              <w:rPr>
+                <w:sz w:val="24"/>
+                <w:szCs w:val="24"/>
+              </w:rPr>
+            </w:pPr>
+            <w:r>
+              <w:rPr>
+                <w:sz w:val="24"/>
+                <w:szCs w:val="24"/>
+              </w:rPr>
+              <w:t>Facilita visualização, exportação e compatibilidade entre bases</w:t>
+            </w:r>
+          </w:p>
+        </w:tc>
+      </w:tr>
+    </w:tbl>
+    <w:p>
+      <w:pPr>
+        <w:spacing w:before="240" w:after="120" w:line="360" w:lineRule="auto"/>
+        <w:jc w:val="both"/>
+        <w:rPr>
+          <w:sz w:val="24"/>
+          <w:szCs w:val="24"/>
+        </w:rPr>
+      </w:pPr>
+    </w:p>
+    <w:p>
+      <w:pPr>
+        <w:spacing w:before="240" w:after="120" w:line="360" w:lineRule="auto"/>
+        <w:jc w:val="both"/>
+        <w:rPr>
+          <w:sz w:val="24"/>
+          <w:szCs w:val="24"/>
+        </w:rPr>
+      </w:pPr>
+    </w:p>
+    <w:p>
+      <w:pPr>
+        <w:spacing w:before="240" w:after="120" w:line="360" w:lineRule="auto"/>
+        <w:jc w:val="both"/>
+        <w:rPr>
+          <w:sz w:val="24"/>
+          <w:szCs w:val="24"/>
+        </w:rPr>
+      </w:pPr>
+      <w:r>
+        <w:rPr>
+          <w:sz w:val="24"/>
+          <w:szCs w:val="24"/>
+        </w:rPr>
+        <w:t xml:space="preserve">A análise bibliométrica foi operacionalizada por meio do uso do pacote Bibliometrix, em sua interface gráfica </w:t>
+      </w:r>
+      <w:proofErr w:type="spellStart"/>
+      <w:r>
+        <w:rPr>
+          <w:sz w:val="24"/>
+          <w:szCs w:val="24"/>
+        </w:rPr>
+        <w:t>Biblioshiny</w:t>
+      </w:r>
+      <w:proofErr w:type="spellEnd"/>
+      <w:r>
+        <w:rPr>
+          <w:sz w:val="24"/>
+          <w:szCs w:val="24"/>
+        </w:rPr>
+        <w:t>, com o objetivo de explorar de maneira interativa as estruturas conceitual, intelectual e social do corpus bibliográfico unificado. Para garantir a integridade do processo, os dados foram previamente tratados e consolidados em um único arquivo no formato .</w:t>
+      </w:r>
+      <w:proofErr w:type="spellStart"/>
+      <w:r>
+        <w:rPr>
+          <w:sz w:val="24"/>
+          <w:szCs w:val="24"/>
+        </w:rPr>
+        <w:t>xlsx</w:t>
+      </w:r>
+      <w:proofErr w:type="spellEnd"/>
+      <w:r>
+        <w:rPr>
+          <w:sz w:val="24"/>
+          <w:szCs w:val="24"/>
+        </w:rPr>
+        <w:t xml:space="preserve">, denominado base_bibliometrica_unificada.xlsx, armazenado localmente no diretório do projeto. O </w:t>
+      </w:r>
+      <w:proofErr w:type="spellStart"/>
+      <w:r>
+        <w:rPr>
+          <w:sz w:val="24"/>
+          <w:szCs w:val="24"/>
+        </w:rPr>
+        <w:t>Biblioshiny</w:t>
+      </w:r>
+      <w:proofErr w:type="spellEnd"/>
+      <w:r>
+        <w:rPr>
+          <w:sz w:val="24"/>
+          <w:szCs w:val="24"/>
+        </w:rPr>
+        <w:t xml:space="preserve"> não realiza conexões com bases de dados externas (tais como </w:t>
+      </w:r>
+      <w:proofErr w:type="spellStart"/>
+      <w:r>
+        <w:rPr>
+          <w:sz w:val="24"/>
+          <w:szCs w:val="24"/>
+        </w:rPr>
+        <w:t>PubMed</w:t>
+      </w:r>
+      <w:proofErr w:type="spellEnd"/>
+      <w:r>
+        <w:rPr>
+          <w:sz w:val="24"/>
+          <w:szCs w:val="24"/>
+        </w:rPr>
+        <w:t>, Scopus ou Web of Science); dessa forma, todas as análises dependem exclusivamente do conjunto de dados fornecido pelo usuário.</w:t>
+      </w:r>
+    </w:p>
+    <w:p>
+      <w:pPr>
+        <w:spacing w:before="240" w:after="120" w:line="360" w:lineRule="auto"/>
+        <w:jc w:val="both"/>
+        <w:rPr>
+          <w:sz w:val="24"/>
+          <w:szCs w:val="24"/>
+        </w:rPr>
+      </w:pPr>
+      <w:r>
+        <w:rPr>
+          <w:sz w:val="24"/>
+          <w:szCs w:val="24"/>
+        </w:rPr>
+        <w:t>Durante o processo de inicialização, a base consolidada foi manualmente carregada por meio da opção “</w:t>
+      </w:r>
+      <w:proofErr w:type="spellStart"/>
+      <w:r>
+        <w:rPr>
+          <w:sz w:val="24"/>
+          <w:szCs w:val="24"/>
+        </w:rPr>
+        <w:t>Import</w:t>
+      </w:r>
+      <w:proofErr w:type="spellEnd"/>
+      <w:r>
+        <w:rPr>
+          <w:sz w:val="24"/>
+          <w:szCs w:val="24"/>
+        </w:rPr>
+        <w:t xml:space="preserve"> File”, disponível no painel principal da interface. A partir disso, as funcionalidades da aplicação passaram a operar sobre esse arquivo local, o qual já continha os campos bibliográficos essenciais para execução dos cálculos e geração de visualizações. Tal abordagem assegura rastreabilidade, reprodutibilidade e controle metodológico sobre as informações utilizadas nas análises subsequentes.</w:t>
+      </w:r>
+    </w:p>
+    <w:p>
+      <w:pPr>
+        <w:spacing w:before="240" w:after="120" w:line="360" w:lineRule="auto"/>
+        <w:jc w:val="both"/>
+        <w:rPr>
+          <w:sz w:val="24"/>
+          <w:szCs w:val="24"/>
+        </w:rPr>
+      </w:pPr>
+      <w:r>
+        <w:rPr>
+          <w:sz w:val="24"/>
+          <w:szCs w:val="24"/>
+        </w:rPr>
+        <w:t xml:space="preserve">Para a etapa de análise interativa dos dados, utilizou-se a interface gráfica </w:t>
+      </w:r>
+      <w:proofErr w:type="spellStart"/>
+      <w:r>
+        <w:rPr>
+          <w:sz w:val="24"/>
+          <w:szCs w:val="24"/>
+        </w:rPr>
+        <w:t>Biblioshiny</w:t>
+      </w:r>
+      <w:proofErr w:type="spellEnd"/>
+      <w:r>
+        <w:rPr>
+          <w:sz w:val="24"/>
+          <w:szCs w:val="24"/>
+        </w:rPr>
+        <w:t xml:space="preserve">, pertencente ao pacote </w:t>
+      </w:r>
+      <w:proofErr w:type="spellStart"/>
+      <w:r>
+        <w:rPr>
+          <w:sz w:val="24"/>
+          <w:szCs w:val="24"/>
+        </w:rPr>
+        <w:t>bibliometrix</w:t>
+      </w:r>
+      <w:proofErr w:type="spellEnd"/>
+      <w:r>
+        <w:rPr>
+          <w:sz w:val="24"/>
+          <w:szCs w:val="24"/>
+        </w:rPr>
+        <w:t xml:space="preserve"> em ambiente R. A aplicação foi executada localmente após a configuração do ambiente virtual por meio do gerenciador </w:t>
+      </w:r>
+      <w:proofErr w:type="spellStart"/>
+      <w:r>
+        <w:rPr>
+          <w:sz w:val="24"/>
+          <w:szCs w:val="24"/>
+        </w:rPr>
+        <w:t>renv</w:t>
+      </w:r>
+      <w:proofErr w:type="spellEnd"/>
+      <w:r>
+        <w:rPr>
+          <w:sz w:val="24"/>
+          <w:szCs w:val="24"/>
+        </w:rPr>
+        <w:t xml:space="preserve">, garantindo reprodutibilidade e isolamento dos pacotes utilizados. Para iniciar a interface, foi necessário carregar explicitamente a biblioteca com </w:t>
+      </w:r>
+      <w:proofErr w:type="spellStart"/>
+      <w:r>
+        <w:rPr>
+          <w:sz w:val="24"/>
+          <w:szCs w:val="24"/>
+        </w:rPr>
+        <w:t>library</w:t>
+      </w:r>
+      <w:proofErr w:type="spellEnd"/>
+      <w:r>
+        <w:rPr>
+          <w:sz w:val="24"/>
+          <w:szCs w:val="24"/>
+        </w:rPr>
+        <w:t>(</w:t>
+      </w:r>
+      <w:proofErr w:type="spellStart"/>
+      <w:r>
+        <w:rPr>
+          <w:sz w:val="24"/>
+          <w:szCs w:val="24"/>
+        </w:rPr>
+        <w:t>bibliometrix</w:t>
+      </w:r>
+      <w:proofErr w:type="spellEnd"/>
+      <w:r>
+        <w:rPr>
+          <w:sz w:val="24"/>
+          <w:szCs w:val="24"/>
+        </w:rPr>
+        <w:t xml:space="preserve">), seguida do comando </w:t>
+      </w:r>
+      <w:proofErr w:type="spellStart"/>
+      <w:proofErr w:type="gramStart"/>
+      <w:r>
+        <w:rPr>
+          <w:sz w:val="24"/>
+          <w:szCs w:val="24"/>
+        </w:rPr>
+        <w:t>biblioshiny</w:t>
+      </w:r>
+      <w:proofErr w:type="spellEnd"/>
+      <w:r>
+        <w:rPr>
+          <w:sz w:val="24"/>
+          <w:szCs w:val="24"/>
+        </w:rPr>
+        <w:t>(</w:t>
+      </w:r>
+      <w:proofErr w:type="gramEnd"/>
+      <w:r>
+        <w:rPr>
+          <w:sz w:val="24"/>
+          <w:szCs w:val="24"/>
+        </w:rPr>
+        <w:t>). Esta ação iniciou um servidor local acessível via navegador, no qual foram realizadas todas as análises exploratórias sobre a base bibliográfica unificada.</w:t>
+      </w:r>
+    </w:p>
+    <w:p>
+      <w:pPr>
+        <w:spacing w:before="240" w:after="120" w:line="360" w:lineRule="auto"/>
+        <w:jc w:val="both"/>
+        <w:rPr>
+          <w:sz w:val="24"/>
+          <w:szCs w:val="24"/>
+        </w:rPr>
+      </w:pPr>
+      <w:r>
+        <w:rPr>
+          <w:sz w:val="24"/>
+          <w:szCs w:val="24"/>
+        </w:rPr>
+        <w:lastRenderedPageBreak/>
+        <w:t xml:space="preserve">Durante o processo de ativação, eventuais dependências complementares foram automaticamente instaladas, assegurando o pleno funcionamento da aplicação. Ressalta-se que o </w:t>
+      </w:r>
+      <w:proofErr w:type="spellStart"/>
+      <w:r>
+        <w:rPr>
+          <w:sz w:val="24"/>
+          <w:szCs w:val="24"/>
+        </w:rPr>
+        <w:t>Biblioshiny</w:t>
+      </w:r>
+      <w:proofErr w:type="spellEnd"/>
+      <w:r>
+        <w:rPr>
+          <w:sz w:val="24"/>
+          <w:szCs w:val="24"/>
+        </w:rPr>
+        <w:t xml:space="preserve"> opera exclusivamente com arquivos locais, previamente estruturados e validados, não realizando conexões externas com bases de dados científicas. Tal configuração assegura total controle sobre o corpus analisado e reforça os critérios de transparência e rastreabilidade científica exigidos pela metodologia PRIA adotada neste estudo.</w:t>
+      </w:r>
+    </w:p>
+    <w:p>
+      <w:pPr>
+        <w:spacing w:before="240" w:after="120" w:line="360" w:lineRule="auto"/>
+        <w:jc w:val="both"/>
+        <w:rPr>
+          <w:sz w:val="24"/>
+          <w:szCs w:val="24"/>
+        </w:rPr>
+      </w:pPr>
+      <w:r>
+        <w:rPr>
+          <w:sz w:val="24"/>
+          <w:szCs w:val="24"/>
+        </w:rPr>
+        <w:t xml:space="preserve">Após a unificação das bases de dados provenientes da </w:t>
+      </w:r>
+      <w:proofErr w:type="spellStart"/>
+      <w:r>
+        <w:rPr>
+          <w:sz w:val="24"/>
+          <w:szCs w:val="24"/>
+        </w:rPr>
+        <w:t>PubMed</w:t>
+      </w:r>
+      <w:proofErr w:type="spellEnd"/>
+      <w:r>
+        <w:rPr>
+          <w:sz w:val="24"/>
+          <w:szCs w:val="24"/>
+        </w:rPr>
+        <w:t xml:space="preserve">, Web of Science e Scopus, com um total consolidado de 298 artigos, foi realizada uma etapa crítica de verificação quanto à compatibilidade do arquivo resultante para uso na interface </w:t>
+      </w:r>
+      <w:proofErr w:type="spellStart"/>
+      <w:r>
+        <w:rPr>
+          <w:sz w:val="24"/>
+          <w:szCs w:val="24"/>
+        </w:rPr>
+        <w:t>Biblioshiny</w:t>
+      </w:r>
+      <w:proofErr w:type="spellEnd"/>
+      <w:r>
+        <w:rPr>
+          <w:sz w:val="24"/>
+          <w:szCs w:val="24"/>
+        </w:rPr>
+        <w:t>, do pacote Bibliometrix. Durante o processo de exportação para o formato .</w:t>
+      </w:r>
+      <w:proofErr w:type="spellStart"/>
+      <w:r>
+        <w:rPr>
+          <w:sz w:val="24"/>
+          <w:szCs w:val="24"/>
+        </w:rPr>
+        <w:t>xlsx</w:t>
+      </w:r>
+      <w:proofErr w:type="spellEnd"/>
+      <w:r>
+        <w:rPr>
+          <w:sz w:val="24"/>
+          <w:szCs w:val="24"/>
+        </w:rPr>
+        <w:t>, foi detectado um erro relacionado ao limite de caracteres por célula imposto pelo Excel (32.767 caracteres). A análise identificou que apenas uma célula, localizada na linha 231 da coluna CR (referências citadas), ultrapassava esse limite, com um total de 36.364 caracteres.</w:t>
+      </w:r>
+    </w:p>
+    <w:p>
+      <w:pPr>
+        <w:spacing w:before="240" w:after="120" w:line="360" w:lineRule="auto"/>
+        <w:jc w:val="both"/>
+        <w:rPr>
+          <w:sz w:val="24"/>
+          <w:szCs w:val="24"/>
+        </w:rPr>
+      </w:pPr>
+    </w:p>
+    <w:p>
+      <w:pPr>
+        <w:spacing w:before="240" w:after="120" w:line="360" w:lineRule="auto"/>
+        <w:jc w:val="both"/>
+        <w:rPr>
+          <w:sz w:val="24"/>
+          <w:szCs w:val="24"/>
+        </w:rPr>
+      </w:pPr>
+      <w:r>
+        <w:rPr>
+          <w:sz w:val="24"/>
+          <w:szCs w:val="24"/>
+        </w:rPr>
+        <w:t>Para contornar esse obstáculo sem comprometer a integridade geral da base, o conteúdo dessa célula foi truncado, limitando-se aos 200 primeiros caracteres. Essa medida foi suficiente para possibilitar a exportação correta do arquivo .</w:t>
+      </w:r>
+      <w:proofErr w:type="spellStart"/>
+      <w:r>
+        <w:rPr>
+          <w:sz w:val="24"/>
+          <w:szCs w:val="24"/>
+        </w:rPr>
+        <w:t>xlsx</w:t>
+      </w:r>
+      <w:proofErr w:type="spellEnd"/>
+      <w:r>
+        <w:rPr>
+          <w:sz w:val="24"/>
+          <w:szCs w:val="24"/>
+        </w:rPr>
+        <w:t xml:space="preserve">, sem violar os padrões técnicos da biblioteca </w:t>
+      </w:r>
+      <w:proofErr w:type="spellStart"/>
+      <w:r>
+        <w:rPr>
+          <w:sz w:val="24"/>
+          <w:szCs w:val="24"/>
+        </w:rPr>
+        <w:t>writexl</w:t>
+      </w:r>
+      <w:proofErr w:type="spellEnd"/>
+      <w:r>
+        <w:rPr>
+          <w:sz w:val="24"/>
+          <w:szCs w:val="24"/>
+        </w:rPr>
+        <w:t>.</w:t>
+      </w:r>
+    </w:p>
+    <w:p>
+      <w:pPr>
+        <w:spacing w:before="240" w:after="120" w:line="360" w:lineRule="auto"/>
+        <w:jc w:val="both"/>
+        <w:rPr>
+          <w:sz w:val="24"/>
+          <w:szCs w:val="24"/>
+        </w:rPr>
+      </w:pPr>
+      <w:r>
+        <w:rPr>
+          <w:sz w:val="24"/>
+          <w:szCs w:val="24"/>
+        </w:rPr>
+        <w:t>Posteriormente, foi realizada uma análise de consistência da estrutura da base unificada, verificando:</w:t>
+      </w:r>
+    </w:p>
+    <w:p>
+      <w:pPr>
+        <w:spacing w:before="240" w:after="120" w:line="360" w:lineRule="auto"/>
+        <w:jc w:val="both"/>
+        <w:rPr>
+          <w:sz w:val="24"/>
+          <w:szCs w:val="24"/>
+        </w:rPr>
+      </w:pPr>
+      <w:r>
+        <w:rPr>
+          <w:sz w:val="24"/>
+          <w:szCs w:val="24"/>
+        </w:rPr>
+        <w:t>a existência de colunas totalmente vazias;</w:t>
+      </w:r>
+    </w:p>
+    <w:p>
+      <w:pPr>
+        <w:spacing w:before="240" w:after="120" w:line="360" w:lineRule="auto"/>
+        <w:jc w:val="both"/>
+        <w:rPr>
+          <w:sz w:val="24"/>
+          <w:szCs w:val="24"/>
+        </w:rPr>
+      </w:pPr>
+      <w:r>
+        <w:rPr>
+          <w:sz w:val="24"/>
+          <w:szCs w:val="24"/>
+        </w:rPr>
+        <w:t>a presença de campos obrigatórios;</w:t>
+      </w:r>
+    </w:p>
+    <w:p>
+      <w:pPr>
+        <w:spacing w:before="240" w:after="120" w:line="360" w:lineRule="auto"/>
+        <w:jc w:val="both"/>
+        <w:rPr>
+          <w:sz w:val="24"/>
+          <w:szCs w:val="24"/>
+        </w:rPr>
+      </w:pPr>
+      <w:r>
+        <w:rPr>
+          <w:sz w:val="24"/>
+          <w:szCs w:val="24"/>
+        </w:rPr>
+        <w:t>a padronização de nomes de variáveis compatíveis com os requisitos do Bibliometrix/</w:t>
+      </w:r>
+      <w:proofErr w:type="spellStart"/>
+      <w:r>
+        <w:rPr>
+          <w:sz w:val="24"/>
+          <w:szCs w:val="24"/>
+        </w:rPr>
+        <w:t>Biblioshiny</w:t>
+      </w:r>
+      <w:proofErr w:type="spellEnd"/>
+      <w:r>
+        <w:rPr>
+          <w:sz w:val="24"/>
+          <w:szCs w:val="24"/>
+        </w:rPr>
+        <w:t>;</w:t>
+      </w:r>
+    </w:p>
+    <w:p>
+      <w:pPr>
+        <w:spacing w:before="240" w:after="120" w:line="360" w:lineRule="auto"/>
+        <w:jc w:val="both"/>
+        <w:rPr>
+          <w:sz w:val="24"/>
+          <w:szCs w:val="24"/>
+        </w:rPr>
+      </w:pPr>
+      <w:r>
+        <w:rPr>
+          <w:sz w:val="24"/>
+          <w:szCs w:val="24"/>
+        </w:rPr>
+        <w:t>a estrutura UTF-8 do arquivo e integridade geral dos dados.</w:t>
+      </w:r>
+    </w:p>
+    <w:p>
+      <w:pPr>
+        <w:spacing w:before="240" w:after="120" w:line="360" w:lineRule="auto"/>
+        <w:jc w:val="both"/>
+        <w:rPr>
+          <w:sz w:val="24"/>
+          <w:szCs w:val="24"/>
+        </w:rPr>
+      </w:pPr>
+    </w:p>
+    <w:p>
+      <w:pPr>
+        <w:spacing w:before="240" w:after="120" w:line="360" w:lineRule="auto"/>
+        <w:jc w:val="both"/>
+        <w:rPr>
+          <w:sz w:val="24"/>
+          <w:szCs w:val="24"/>
+        </w:rPr>
+      </w:pPr>
+      <w:r>
+        <w:rPr>
+          <w:sz w:val="24"/>
+          <w:szCs w:val="24"/>
+        </w:rPr>
+        <w:lastRenderedPageBreak/>
+        <w:t>Verificou-se que, com exceção da célula previamente ajustada, todas as demais colunas estavam adequadamente estruturadas, e não havia inconsistências impeditivas. O arquivo foi salvo no diretório oficial do projeto com o nome:</w:t>
+      </w:r>
+    </w:p>
+    <w:p>
+      <w:pPr>
+        <w:spacing w:before="240" w:after="120" w:line="360" w:lineRule="auto"/>
+        <w:jc w:val="both"/>
+        <w:rPr>
+          <w:sz w:val="24"/>
+          <w:szCs w:val="24"/>
+        </w:rPr>
+      </w:pPr>
+      <w:r>
+        <w:rPr>
+          <w:sz w:val="24"/>
+          <w:szCs w:val="24"/>
+        </w:rPr>
+        <w:t>base_bibliometrica_unificada.xlsx</w:t>
+      </w:r>
+    </w:p>
+    <w:p>
+      <w:pPr>
+        <w:spacing w:before="240" w:after="120" w:line="360" w:lineRule="auto"/>
+        <w:jc w:val="both"/>
+        <w:rPr>
+          <w:sz w:val="24"/>
+          <w:szCs w:val="24"/>
+        </w:rPr>
+      </w:pPr>
+      <w:r>
+        <w:rPr>
+          <w:sz w:val="24"/>
+          <w:szCs w:val="24"/>
+        </w:rPr>
+        <w:t xml:space="preserve">Foi também confirmado que o nome do arquivo não interfere na importação para o </w:t>
+      </w:r>
+      <w:proofErr w:type="spellStart"/>
+      <w:r>
+        <w:rPr>
+          <w:sz w:val="24"/>
+          <w:szCs w:val="24"/>
+        </w:rPr>
+        <w:t>Biblioshiny</w:t>
+      </w:r>
+      <w:proofErr w:type="spellEnd"/>
+      <w:r>
+        <w:rPr>
+          <w:sz w:val="24"/>
+          <w:szCs w:val="24"/>
+        </w:rPr>
+        <w:t>, desde que:</w:t>
+      </w:r>
+    </w:p>
+    <w:p>
+      <w:pPr>
+        <w:spacing w:before="240" w:after="120" w:line="360" w:lineRule="auto"/>
+        <w:jc w:val="both"/>
+        <w:rPr>
+          <w:sz w:val="24"/>
+          <w:szCs w:val="24"/>
+        </w:rPr>
+      </w:pPr>
+      <w:r>
+        <w:rPr>
+          <w:sz w:val="24"/>
+          <w:szCs w:val="24"/>
+        </w:rPr>
+        <w:t>o formato esteja correto (.</w:t>
+      </w:r>
+      <w:proofErr w:type="spellStart"/>
+      <w:r>
+        <w:rPr>
+          <w:sz w:val="24"/>
+          <w:szCs w:val="24"/>
+        </w:rPr>
+        <w:t>xlsx</w:t>
+      </w:r>
+      <w:proofErr w:type="spellEnd"/>
+      <w:proofErr w:type="gramStart"/>
+      <w:r>
+        <w:rPr>
+          <w:sz w:val="24"/>
+          <w:szCs w:val="24"/>
+        </w:rPr>
+        <w:t>, .</w:t>
+      </w:r>
+      <w:proofErr w:type="spellStart"/>
+      <w:r>
+        <w:rPr>
+          <w:sz w:val="24"/>
+          <w:szCs w:val="24"/>
+        </w:rPr>
+        <w:t>bib</w:t>
+      </w:r>
+      <w:proofErr w:type="spellEnd"/>
+      <w:proofErr w:type="gramEnd"/>
+      <w:r>
+        <w:rPr>
+          <w:sz w:val="24"/>
+          <w:szCs w:val="24"/>
+        </w:rPr>
+        <w:t>, ou .</w:t>
+      </w:r>
+      <w:proofErr w:type="spellStart"/>
+      <w:r>
+        <w:rPr>
+          <w:sz w:val="24"/>
+          <w:szCs w:val="24"/>
+        </w:rPr>
+        <w:t>csv</w:t>
+      </w:r>
+      <w:proofErr w:type="spellEnd"/>
+      <w:r>
+        <w:rPr>
+          <w:sz w:val="24"/>
+          <w:szCs w:val="24"/>
+        </w:rPr>
+        <w:t>),</w:t>
+      </w:r>
+    </w:p>
+    <w:p>
+      <w:pPr>
+        <w:spacing w:before="240" w:after="120" w:line="360" w:lineRule="auto"/>
+        <w:jc w:val="both"/>
+        <w:rPr>
+          <w:sz w:val="24"/>
+          <w:szCs w:val="24"/>
+        </w:rPr>
+      </w:pPr>
+      <w:r>
+        <w:rPr>
+          <w:sz w:val="24"/>
+          <w:szCs w:val="24"/>
+        </w:rPr>
+        <w:t>a primeira linha contenha os nomes das colunas,</w:t>
+      </w:r>
+    </w:p>
+    <w:p>
+      <w:pPr>
+        <w:spacing w:before="240" w:after="120" w:line="360" w:lineRule="auto"/>
+        <w:jc w:val="both"/>
+        <w:rPr>
+          <w:sz w:val="24"/>
+          <w:szCs w:val="24"/>
+        </w:rPr>
+      </w:pPr>
+      <w:r>
+        <w:rPr>
+          <w:sz w:val="24"/>
+          <w:szCs w:val="24"/>
+        </w:rPr>
+        <w:t>e os campos estejam devidamente padronizados.</w:t>
+      </w:r>
+    </w:p>
+    <w:p>
+      <w:pPr>
+        <w:spacing w:before="240" w:after="120" w:line="360" w:lineRule="auto"/>
+        <w:jc w:val="both"/>
+        <w:rPr>
+          <w:sz w:val="24"/>
+          <w:szCs w:val="24"/>
+        </w:rPr>
+      </w:pPr>
+      <w:r>
+        <w:rPr>
+          <w:sz w:val="24"/>
+          <w:szCs w:val="24"/>
+        </w:rPr>
+        <w:t xml:space="preserve">Com isso, concluiu-se que a base está pronta para ser carregada no </w:t>
+      </w:r>
+      <w:proofErr w:type="spellStart"/>
+      <w:r>
+        <w:rPr>
+          <w:sz w:val="24"/>
+          <w:szCs w:val="24"/>
+        </w:rPr>
+        <w:t>Biblioshiny</w:t>
+      </w:r>
+      <w:proofErr w:type="spellEnd"/>
+      <w:r>
+        <w:rPr>
+          <w:sz w:val="24"/>
+          <w:szCs w:val="24"/>
+        </w:rPr>
+        <w:t xml:space="preserve"> para a execução das análises bibliométricas.</w:t>
+      </w:r>
+    </w:p>
+    <w:p>
+      <w:pPr>
+        <w:spacing w:before="240" w:after="120" w:line="360" w:lineRule="auto"/>
+        <w:jc w:val="both"/>
+        <w:rPr>
+          <w:sz w:val="24"/>
+          <w:szCs w:val="24"/>
+        </w:rPr>
+      </w:pPr>
+    </w:p>
+    <w:p>
+      <w:pPr>
+        <w:spacing w:before="240" w:after="120" w:line="360" w:lineRule="auto"/>
+        <w:jc w:val="both"/>
+        <w:rPr>
+          <w:sz w:val="24"/>
+          <w:szCs w:val="24"/>
+        </w:rPr>
+      </w:pPr>
+    </w:p>
+    <w:p>
+      <w:pPr>
+        <w:spacing w:before="240" w:after="120" w:line="360" w:lineRule="auto"/>
+        <w:jc w:val="both"/>
+        <w:rPr>
+          <w:sz w:val="24"/>
+          <w:szCs w:val="24"/>
+        </w:rPr>
+      </w:pPr>
+    </w:p>
+    <w:p>
+      <w:pPr>
+        <w:spacing w:before="240" w:after="120" w:line="360" w:lineRule="auto"/>
+        <w:jc w:val="both"/>
+        <w:rPr>
+          <w:sz w:val="24"/>
+          <w:szCs w:val="24"/>
+        </w:rPr>
+      </w:pPr>
+    </w:p>
+    <w:p>
+      <w:pPr>
+        <w:spacing w:before="240" w:after="120" w:line="360" w:lineRule="auto"/>
+        <w:jc w:val="both"/>
+        <w:rPr>
+          <w:sz w:val="24"/>
+          <w:szCs w:val="24"/>
+        </w:rPr>
+      </w:pPr>
+    </w:p>
+    <w:p>
+      <w:pPr>
+        <w:spacing w:before="240" w:after="120" w:line="360" w:lineRule="auto"/>
+        <w:jc w:val="both"/>
+        <w:rPr>
+          <w:sz w:val="24"/>
+          <w:szCs w:val="24"/>
+        </w:rPr>
+      </w:pPr>
+    </w:p>
+    <w:p>
+      <w:pPr>
+        <w:spacing w:before="240" w:after="120" w:line="360" w:lineRule="auto"/>
+        <w:jc w:val="both"/>
+        <w:rPr>
+          <w:sz w:val="24"/>
+          <w:szCs w:val="24"/>
+        </w:rPr>
+      </w:pPr>
+    </w:p>
+    <w:p>
+      <w:pPr>
+        <w:spacing w:before="240" w:after="120" w:line="360" w:lineRule="auto"/>
+        <w:jc w:val="both"/>
+        <w:rPr>
+          <w:sz w:val="24"/>
+          <w:szCs w:val="24"/>
+        </w:rPr>
+      </w:pPr>
+    </w:p>
+    <w:p>
+      <w:pPr>
+        <w:spacing w:before="240" w:after="120" w:line="360" w:lineRule="auto"/>
+        <w:jc w:val="both"/>
+        <w:rPr>
+          <w:sz w:val="24"/>
+          <w:szCs w:val="24"/>
+        </w:rPr>
+      </w:pPr>
+    </w:p>
+    <w:p>
+      <w:pPr>
+        <w:spacing w:before="240" w:after="120" w:line="360" w:lineRule="auto"/>
+        <w:jc w:val="both"/>
+        <w:rPr>
+          <w:sz w:val="24"/>
+          <w:szCs w:val="24"/>
+        </w:rPr>
+      </w:pPr>
+    </w:p>
+    <w:p>
+      <w:pPr>
+        <w:spacing w:before="240" w:after="120" w:line="360" w:lineRule="auto"/>
+        <w:jc w:val="both"/>
+        <w:rPr>
+          <w:sz w:val="24"/>
+          <w:szCs w:val="24"/>
+        </w:rPr>
+      </w:pPr>
+    </w:p>
+    <w:p>
+      <w:pPr>
+        <w:spacing w:before="240" w:after="120" w:line="360" w:lineRule="auto"/>
+        <w:jc w:val="both"/>
+        <w:rPr>
+          <w:sz w:val="24"/>
+          <w:szCs w:val="24"/>
+        </w:rPr>
+      </w:pPr>
+    </w:p>
+    <w:p>
+      <w:pPr>
+        <w:spacing w:before="240" w:after="120" w:line="360" w:lineRule="auto"/>
+        <w:jc w:val="both"/>
+        <w:rPr>
+          <w:sz w:val="24"/>
+          <w:szCs w:val="24"/>
+        </w:rPr>
+      </w:pPr>
+    </w:p>
+    <w:p>
+      <w:pPr>
+        <w:spacing w:before="240" w:after="120" w:line="360" w:lineRule="auto"/>
+        <w:jc w:val="both"/>
+        <w:rPr>
+          <w:sz w:val="24"/>
+          <w:szCs w:val="24"/>
+        </w:rPr>
+      </w:pPr>
+    </w:p>
+    <w:p>
+      <w:pPr>
+        <w:spacing w:before="240" w:after="120" w:line="360" w:lineRule="auto"/>
+        <w:jc w:val="both"/>
+        <w:rPr>
+          <w:sz w:val="24"/>
+          <w:szCs w:val="24"/>
+        </w:rPr>
+      </w:pPr>
+    </w:p>
+    <w:p>
+      <w:pPr>
+        <w:spacing w:before="240" w:after="120" w:line="360" w:lineRule="auto"/>
+        <w:jc w:val="both"/>
+        <w:rPr>
+          <w:sz w:val="24"/>
+          <w:szCs w:val="24"/>
+        </w:rPr>
+      </w:pPr>
+    </w:p>
+    <w:p>
+      <w:pPr>
+        <w:spacing w:before="240" w:after="120" w:line="360" w:lineRule="auto"/>
+        <w:jc w:val="both"/>
+        <w:rPr>
+          <w:sz w:val="24"/>
+          <w:szCs w:val="24"/>
+        </w:rPr>
+      </w:pPr>
+    </w:p>
+    <w:p>
+      <w:pPr>
+        <w:spacing w:before="240" w:after="120" w:line="360" w:lineRule="auto"/>
+        <w:jc w:val="both"/>
+        <w:rPr>
+          <w:sz w:val="24"/>
+          <w:szCs w:val="24"/>
+        </w:rPr>
+      </w:pPr>
+    </w:p>
+    <w:p>
+      <w:pPr>
+        <w:spacing w:before="240" w:after="120" w:line="360" w:lineRule="auto"/>
+        <w:jc w:val="both"/>
+        <w:rPr>
+          <w:sz w:val="24"/>
+          <w:szCs w:val="24"/>
+        </w:rPr>
+      </w:pPr>
+    </w:p>
+    <w:p>
+      <w:pPr>
+        <w:spacing w:before="240" w:after="120" w:line="360" w:lineRule="auto"/>
+        <w:jc w:val="both"/>
+        <w:rPr>
+          <w:sz w:val="24"/>
+          <w:szCs w:val="24"/>
+        </w:rPr>
+      </w:pPr>
+    </w:p>
+    <w:p>
+      <w:pPr>
+        <w:spacing w:before="240" w:after="120" w:line="360" w:lineRule="auto"/>
+        <w:jc w:val="both"/>
+        <w:rPr>
+          <w:sz w:val="24"/>
+          <w:szCs w:val="24"/>
+        </w:rPr>
+      </w:pPr>
+    </w:p>
+    <w:p>
+      <w:pPr>
+        <w:spacing w:before="240" w:after="120" w:line="360" w:lineRule="auto"/>
+        <w:jc w:val="both"/>
+        <w:rPr>
+          <w:sz w:val="24"/>
+          <w:szCs w:val="24"/>
+        </w:rPr>
+      </w:pPr>
+    </w:p>
+    <w:p>
+      <w:pPr>
+        <w:spacing w:before="240" w:after="120" w:line="360" w:lineRule="auto"/>
+        <w:jc w:val="both"/>
+        <w:rPr>
+          <w:sz w:val="24"/>
+          <w:szCs w:val="24"/>
+        </w:rPr>
+      </w:pPr>
+    </w:p>
+    <w:p>
+      <w:pPr>
+        <w:spacing w:before="240" w:after="120" w:line="360" w:lineRule="auto"/>
+        <w:jc w:val="both"/>
+        <w:rPr>
+          <w:sz w:val="24"/>
+          <w:szCs w:val="24"/>
+        </w:rPr>
+      </w:pPr>
+    </w:p>
+    <w:p>
+      <w:pPr>
+        <w:spacing w:before="240" w:after="120" w:line="360" w:lineRule="auto"/>
+        <w:jc w:val="both"/>
+        <w:rPr>
+          <w:sz w:val="24"/>
+          <w:szCs w:val="24"/>
+        </w:rPr>
+      </w:pPr>
+    </w:p>
+    <w:p>
+      <w:pPr>
+        <w:spacing w:before="240" w:after="120" w:line="360" w:lineRule="auto"/>
+        <w:jc w:val="both"/>
+        <w:rPr>
+          <w:sz w:val="24"/>
+          <w:szCs w:val="24"/>
+        </w:rPr>
+      </w:pPr>
+    </w:p>
+    <w:p>
+      <w:pPr>
+        <w:spacing w:before="240" w:after="120" w:line="360" w:lineRule="auto"/>
+        <w:jc w:val="both"/>
+        <w:rPr>
+          <w:sz w:val="24"/>
+          <w:szCs w:val="24"/>
+        </w:rPr>
+      </w:pPr>
+    </w:p>
+    <w:p>
+      <w:pPr>
+        <w:spacing w:before="240" w:after="120" w:line="360" w:lineRule="auto"/>
+        <w:jc w:val="both"/>
+        <w:rPr>
+          <w:sz w:val="24"/>
+          <w:szCs w:val="24"/>
+        </w:rPr>
+      </w:pPr>
+    </w:p>
+    <w:p>
+      <w:pPr>
+        <w:spacing w:before="240" w:after="120" w:line="360" w:lineRule="auto"/>
+        <w:jc w:val="both"/>
+        <w:rPr>
+          <w:sz w:val="24"/>
+          <w:szCs w:val="24"/>
+        </w:rPr>
+      </w:pPr>
+    </w:p>
+    <w:p>
+      <w:pPr>
+        <w:spacing w:before="240" w:after="120" w:line="360" w:lineRule="auto"/>
         <w:jc w:val="both"/>
         <w:rPr>
           <w:sz w:val="24"/>
@@ -1560,462 +4928,520 @@
     </w:p>
     <w:p>
       <w:pPr>
-        <w:rPr>
-          <w:sz w:val="24"/>
-          <w:szCs w:val="24"/>
-        </w:rPr>
-      </w:pPr>
-    </w:p>
-    <w:p>
-      <w:pPr>
-        <w:rPr>
-          <w:sz w:val="24"/>
-          <w:szCs w:val="24"/>
-        </w:rPr>
-      </w:pPr>
-    </w:p>
-    <w:p>
-      <w:pPr>
-        <w:rPr>
-          <w:sz w:val="24"/>
-          <w:szCs w:val="24"/>
-        </w:rPr>
-      </w:pPr>
-    </w:p>
-    <w:p>
-      <w:pPr>
-        <w:rPr>
-          <w:sz w:val="24"/>
-          <w:szCs w:val="24"/>
-        </w:rPr>
-      </w:pPr>
-    </w:p>
-    <w:p>
-      <w:pPr>
-        <w:rPr>
-          <w:sz w:val="24"/>
-          <w:szCs w:val="24"/>
-        </w:rPr>
-      </w:pPr>
-    </w:p>
-    <w:p>
-      <w:pPr>
-        <w:rPr>
-          <w:sz w:val="24"/>
-          <w:szCs w:val="24"/>
-        </w:rPr>
-      </w:pPr>
-    </w:p>
-    <w:p>
-      <w:pPr>
-        <w:rPr>
-          <w:sz w:val="24"/>
-          <w:szCs w:val="24"/>
-        </w:rPr>
-      </w:pPr>
-    </w:p>
-    <w:p>
-      <w:pPr>
-        <w:rPr>
-          <w:sz w:val="24"/>
-          <w:szCs w:val="24"/>
-        </w:rPr>
-      </w:pPr>
-    </w:p>
-    <w:p>
-      <w:pPr>
-        <w:rPr>
-          <w:sz w:val="24"/>
-          <w:szCs w:val="24"/>
-        </w:rPr>
-      </w:pPr>
-    </w:p>
-    <w:p>
-      <w:pPr>
-        <w:rPr>
-          <w:sz w:val="24"/>
-          <w:szCs w:val="24"/>
-        </w:rPr>
-      </w:pPr>
-    </w:p>
-    <w:p>
-      <w:pPr>
-        <w:rPr>
-          <w:sz w:val="24"/>
-          <w:szCs w:val="24"/>
-        </w:rPr>
-      </w:pPr>
-    </w:p>
-    <w:p>
-      <w:pPr>
-        <w:rPr>
-          <w:sz w:val="24"/>
-          <w:szCs w:val="24"/>
-        </w:rPr>
-      </w:pPr>
-    </w:p>
-    <w:p>
-      <w:pPr>
-        <w:rPr>
-          <w:sz w:val="24"/>
-          <w:szCs w:val="24"/>
-        </w:rPr>
-      </w:pPr>
-    </w:p>
-    <w:p>
-      <w:pPr>
-        <w:rPr>
-          <w:sz w:val="24"/>
-          <w:szCs w:val="24"/>
-        </w:rPr>
-      </w:pPr>
-    </w:p>
-    <w:p>
-      <w:pPr>
-        <w:rPr>
-          <w:sz w:val="24"/>
-          <w:szCs w:val="24"/>
-        </w:rPr>
-      </w:pPr>
-    </w:p>
-    <w:p>
-      <w:pPr>
-        <w:rPr>
-          <w:sz w:val="24"/>
-          <w:szCs w:val="24"/>
-        </w:rPr>
-      </w:pPr>
-    </w:p>
-    <w:p>
-      <w:pPr>
-        <w:rPr>
-          <w:sz w:val="24"/>
-          <w:szCs w:val="24"/>
-        </w:rPr>
-      </w:pPr>
-    </w:p>
-    <w:p>
-      <w:pPr>
-        <w:rPr>
-          <w:sz w:val="24"/>
-          <w:szCs w:val="24"/>
-        </w:rPr>
-      </w:pPr>
-    </w:p>
-    <w:p>
-      <w:pPr>
-        <w:rPr>
-          <w:sz w:val="24"/>
-          <w:szCs w:val="24"/>
-        </w:rPr>
-      </w:pPr>
-    </w:p>
-    <w:p>
-      <w:pPr>
-        <w:rPr>
-          <w:sz w:val="24"/>
-          <w:szCs w:val="24"/>
-        </w:rPr>
-      </w:pPr>
-    </w:p>
-    <w:p>
-      <w:pPr>
-        <w:rPr>
-          <w:sz w:val="24"/>
-          <w:szCs w:val="24"/>
-        </w:rPr>
-      </w:pPr>
-    </w:p>
-    <w:p>
-      <w:pPr>
-        <w:rPr>
-          <w:sz w:val="24"/>
-          <w:szCs w:val="24"/>
-        </w:rPr>
-      </w:pPr>
-    </w:p>
-    <w:p>
-      <w:pPr>
-        <w:rPr>
-          <w:sz w:val="24"/>
-          <w:szCs w:val="24"/>
-        </w:rPr>
-      </w:pPr>
-    </w:p>
-    <w:p>
-      <w:pPr>
-        <w:rPr>
-          <w:sz w:val="24"/>
-          <w:szCs w:val="24"/>
-        </w:rPr>
-      </w:pPr>
-    </w:p>
-    <w:p>
-      <w:pPr>
-        <w:rPr>
-          <w:sz w:val="24"/>
-          <w:szCs w:val="24"/>
-        </w:rPr>
-      </w:pPr>
-    </w:p>
-    <w:p>
-      <w:pPr>
-        <w:rPr>
-          <w:sz w:val="24"/>
-          <w:szCs w:val="24"/>
-        </w:rPr>
-      </w:pPr>
-    </w:p>
-    <w:p>
-      <w:pPr>
-        <w:rPr>
-          <w:sz w:val="24"/>
-          <w:szCs w:val="24"/>
-        </w:rPr>
-      </w:pPr>
-    </w:p>
-    <w:p>
-      <w:pPr>
-        <w:rPr>
-          <w:sz w:val="24"/>
-          <w:szCs w:val="24"/>
-        </w:rPr>
-      </w:pPr>
-    </w:p>
-    <w:p>
-      <w:pPr>
-        <w:rPr>
-          <w:sz w:val="24"/>
-          <w:szCs w:val="24"/>
-        </w:rPr>
-      </w:pPr>
-    </w:p>
-    <w:p>
-      <w:pPr>
-        <w:rPr>
-          <w:sz w:val="24"/>
-          <w:szCs w:val="24"/>
-        </w:rPr>
-      </w:pPr>
-    </w:p>
-    <w:p>
-      <w:pPr>
-        <w:rPr>
-          <w:sz w:val="24"/>
-          <w:szCs w:val="24"/>
-        </w:rPr>
-      </w:pPr>
-    </w:p>
-    <w:p>
-      <w:pPr>
-        <w:rPr>
-          <w:sz w:val="24"/>
-          <w:szCs w:val="24"/>
-        </w:rPr>
-      </w:pPr>
-    </w:p>
-    <w:p>
-      <w:pPr>
-        <w:rPr>
-          <w:sz w:val="24"/>
-          <w:szCs w:val="24"/>
-        </w:rPr>
-      </w:pPr>
-    </w:p>
-    <w:p>
-      <w:pPr>
-        <w:rPr>
-          <w:sz w:val="24"/>
-          <w:szCs w:val="24"/>
-        </w:rPr>
-      </w:pPr>
-    </w:p>
-    <w:p>
-      <w:pPr>
-        <w:rPr>
-          <w:sz w:val="24"/>
-          <w:szCs w:val="24"/>
-        </w:rPr>
-      </w:pPr>
-    </w:p>
-    <w:p>
-      <w:pPr>
-        <w:rPr>
-          <w:sz w:val="24"/>
-          <w:szCs w:val="24"/>
-        </w:rPr>
-      </w:pPr>
-    </w:p>
-    <w:p>
-      <w:pPr>
-        <w:rPr>
-          <w:sz w:val="24"/>
-          <w:szCs w:val="24"/>
-        </w:rPr>
-      </w:pPr>
-    </w:p>
-    <w:p>
-      <w:pPr>
-        <w:rPr>
-          <w:sz w:val="24"/>
-          <w:szCs w:val="24"/>
-        </w:rPr>
-      </w:pPr>
-    </w:p>
-    <w:p>
-      <w:pPr>
-        <w:rPr>
-          <w:sz w:val="24"/>
-          <w:szCs w:val="24"/>
-        </w:rPr>
-      </w:pPr>
-    </w:p>
-    <w:p>
-      <w:pPr>
-        <w:rPr>
-          <w:sz w:val="24"/>
-          <w:szCs w:val="24"/>
-        </w:rPr>
-      </w:pPr>
-    </w:p>
-    <w:p>
-      <w:pPr>
-        <w:rPr>
-          <w:sz w:val="24"/>
-          <w:szCs w:val="24"/>
-        </w:rPr>
-      </w:pPr>
-    </w:p>
-    <w:p>
-      <w:pPr>
-        <w:rPr>
-          <w:sz w:val="24"/>
-          <w:szCs w:val="24"/>
-        </w:rPr>
-      </w:pPr>
-    </w:p>
-    <w:p>
-      <w:pPr>
-        <w:rPr>
-          <w:sz w:val="24"/>
-          <w:szCs w:val="24"/>
-        </w:rPr>
-      </w:pPr>
-    </w:p>
-    <w:p>
-      <w:pPr>
-        <w:rPr>
-          <w:sz w:val="24"/>
-          <w:szCs w:val="24"/>
-        </w:rPr>
-      </w:pPr>
-    </w:p>
-    <w:p>
-      <w:pPr>
-        <w:rPr>
-          <w:sz w:val="24"/>
-          <w:szCs w:val="24"/>
-        </w:rPr>
-      </w:pPr>
-    </w:p>
-    <w:p>
-      <w:pPr>
-        <w:rPr>
-          <w:sz w:val="24"/>
-          <w:szCs w:val="24"/>
-        </w:rPr>
-      </w:pPr>
-    </w:p>
-    <w:p>
-      <w:pPr>
-        <w:rPr>
-          <w:sz w:val="24"/>
-          <w:szCs w:val="24"/>
-        </w:rPr>
-      </w:pPr>
-    </w:p>
-    <w:p>
-      <w:pPr>
-        <w:rPr>
-          <w:sz w:val="24"/>
-          <w:szCs w:val="24"/>
-        </w:rPr>
-      </w:pPr>
-    </w:p>
-    <w:p>
-      <w:pPr>
-        <w:rPr>
-          <w:sz w:val="24"/>
-          <w:szCs w:val="24"/>
-        </w:rPr>
-      </w:pPr>
-    </w:p>
-    <w:p>
-      <w:pPr>
-        <w:rPr>
-          <w:sz w:val="24"/>
-          <w:szCs w:val="24"/>
-        </w:rPr>
-      </w:pPr>
-    </w:p>
-    <w:p>
-      <w:pPr>
-        <w:rPr>
-          <w:sz w:val="24"/>
-          <w:szCs w:val="24"/>
-        </w:rPr>
-      </w:pPr>
-    </w:p>
-    <w:p>
-      <w:pPr>
-        <w:rPr>
-          <w:sz w:val="24"/>
-          <w:szCs w:val="24"/>
-        </w:rPr>
-      </w:pPr>
-    </w:p>
-    <w:p>
-      <w:pPr>
-        <w:rPr>
-          <w:sz w:val="24"/>
-          <w:szCs w:val="24"/>
-        </w:rPr>
-      </w:pPr>
-    </w:p>
-    <w:p>
-      <w:pPr>
-        <w:rPr>
-          <w:sz w:val="24"/>
-          <w:szCs w:val="24"/>
-        </w:rPr>
-      </w:pPr>
-    </w:p>
-    <w:p>
-      <w:pPr>
-        <w:rPr>
-          <w:sz w:val="24"/>
-          <w:szCs w:val="24"/>
-        </w:rPr>
-      </w:pPr>
-    </w:p>
-    <w:p>
-      <w:pPr>
-        <w:rPr>
-          <w:sz w:val="24"/>
-          <w:szCs w:val="24"/>
-        </w:rPr>
-      </w:pPr>
-    </w:p>
-    <w:p>
-      <w:pPr>
-        <w:rPr>
-          <w:sz w:val="24"/>
-          <w:szCs w:val="24"/>
-        </w:rPr>
-      </w:pPr>
-    </w:p>
-    <w:p>
-      <w:pPr>
+        <w:spacing w:line="360" w:lineRule="auto"/>
+        <w:rPr>
+          <w:sz w:val="24"/>
+          <w:szCs w:val="24"/>
+        </w:rPr>
+      </w:pPr>
+    </w:p>
+    <w:p>
+      <w:pPr>
+        <w:spacing w:line="360" w:lineRule="auto"/>
+        <w:rPr>
+          <w:sz w:val="24"/>
+          <w:szCs w:val="24"/>
+        </w:rPr>
+      </w:pPr>
+    </w:p>
+    <w:p>
+      <w:pPr>
+        <w:spacing w:line="360" w:lineRule="auto"/>
+        <w:rPr>
+          <w:sz w:val="24"/>
+          <w:szCs w:val="24"/>
+        </w:rPr>
+      </w:pPr>
+    </w:p>
+    <w:p>
+      <w:pPr>
+        <w:spacing w:line="360" w:lineRule="auto"/>
+        <w:rPr>
+          <w:sz w:val="24"/>
+          <w:szCs w:val="24"/>
+        </w:rPr>
+      </w:pPr>
+    </w:p>
+    <w:p>
+      <w:pPr>
+        <w:spacing w:line="360" w:lineRule="auto"/>
+        <w:rPr>
+          <w:sz w:val="24"/>
+          <w:szCs w:val="24"/>
+        </w:rPr>
+      </w:pPr>
+    </w:p>
+    <w:p>
+      <w:pPr>
+        <w:spacing w:line="360" w:lineRule="auto"/>
+        <w:rPr>
+          <w:sz w:val="24"/>
+          <w:szCs w:val="24"/>
+        </w:rPr>
+      </w:pPr>
+    </w:p>
+    <w:p>
+      <w:pPr>
+        <w:spacing w:line="360" w:lineRule="auto"/>
+        <w:rPr>
+          <w:sz w:val="24"/>
+          <w:szCs w:val="24"/>
+        </w:rPr>
+      </w:pPr>
+    </w:p>
+    <w:p>
+      <w:pPr>
+        <w:spacing w:line="360" w:lineRule="auto"/>
+        <w:rPr>
+          <w:sz w:val="24"/>
+          <w:szCs w:val="24"/>
+        </w:rPr>
+      </w:pPr>
+    </w:p>
+    <w:p>
+      <w:pPr>
+        <w:spacing w:line="360" w:lineRule="auto"/>
+        <w:rPr>
+          <w:sz w:val="24"/>
+          <w:szCs w:val="24"/>
+        </w:rPr>
+      </w:pPr>
+    </w:p>
+    <w:p>
+      <w:pPr>
+        <w:spacing w:line="360" w:lineRule="auto"/>
+        <w:rPr>
+          <w:sz w:val="24"/>
+          <w:szCs w:val="24"/>
+        </w:rPr>
+      </w:pPr>
+    </w:p>
+    <w:p>
+      <w:pPr>
+        <w:spacing w:line="360" w:lineRule="auto"/>
+        <w:rPr>
+          <w:sz w:val="24"/>
+          <w:szCs w:val="24"/>
+        </w:rPr>
+      </w:pPr>
+    </w:p>
+    <w:p>
+      <w:pPr>
+        <w:spacing w:line="360" w:lineRule="auto"/>
+        <w:rPr>
+          <w:sz w:val="24"/>
+          <w:szCs w:val="24"/>
+        </w:rPr>
+      </w:pPr>
+    </w:p>
+    <w:p>
+      <w:pPr>
+        <w:spacing w:line="360" w:lineRule="auto"/>
+        <w:rPr>
+          <w:sz w:val="24"/>
+          <w:szCs w:val="24"/>
+        </w:rPr>
+      </w:pPr>
+    </w:p>
+    <w:p>
+      <w:pPr>
+        <w:spacing w:line="360" w:lineRule="auto"/>
+        <w:rPr>
+          <w:sz w:val="24"/>
+          <w:szCs w:val="24"/>
+        </w:rPr>
+      </w:pPr>
+    </w:p>
+    <w:p>
+      <w:pPr>
+        <w:spacing w:line="360" w:lineRule="auto"/>
+        <w:rPr>
+          <w:sz w:val="24"/>
+          <w:szCs w:val="24"/>
+        </w:rPr>
+      </w:pPr>
+    </w:p>
+    <w:p>
+      <w:pPr>
+        <w:spacing w:line="360" w:lineRule="auto"/>
+        <w:rPr>
+          <w:sz w:val="24"/>
+          <w:szCs w:val="24"/>
+        </w:rPr>
+      </w:pPr>
+    </w:p>
+    <w:p>
+      <w:pPr>
+        <w:spacing w:line="360" w:lineRule="auto"/>
+        <w:rPr>
+          <w:sz w:val="24"/>
+          <w:szCs w:val="24"/>
+        </w:rPr>
+      </w:pPr>
+    </w:p>
+    <w:p>
+      <w:pPr>
+        <w:spacing w:line="360" w:lineRule="auto"/>
+        <w:rPr>
+          <w:sz w:val="24"/>
+          <w:szCs w:val="24"/>
+        </w:rPr>
+      </w:pPr>
+    </w:p>
+    <w:p>
+      <w:pPr>
+        <w:spacing w:line="360" w:lineRule="auto"/>
+        <w:rPr>
+          <w:sz w:val="24"/>
+          <w:szCs w:val="24"/>
+        </w:rPr>
+      </w:pPr>
+    </w:p>
+    <w:p>
+      <w:pPr>
+        <w:spacing w:line="360" w:lineRule="auto"/>
+        <w:rPr>
+          <w:sz w:val="24"/>
+          <w:szCs w:val="24"/>
+        </w:rPr>
+      </w:pPr>
+    </w:p>
+    <w:p>
+      <w:pPr>
+        <w:spacing w:line="360" w:lineRule="auto"/>
+        <w:rPr>
+          <w:sz w:val="24"/>
+          <w:szCs w:val="24"/>
+        </w:rPr>
+      </w:pPr>
+    </w:p>
+    <w:p>
+      <w:pPr>
+        <w:spacing w:line="360" w:lineRule="auto"/>
+        <w:rPr>
+          <w:sz w:val="24"/>
+          <w:szCs w:val="24"/>
+        </w:rPr>
+      </w:pPr>
+    </w:p>
+    <w:p>
+      <w:pPr>
+        <w:spacing w:line="360" w:lineRule="auto"/>
+        <w:rPr>
+          <w:sz w:val="24"/>
+          <w:szCs w:val="24"/>
+        </w:rPr>
+      </w:pPr>
+    </w:p>
+    <w:p>
+      <w:pPr>
+        <w:spacing w:line="360" w:lineRule="auto"/>
+        <w:rPr>
+          <w:sz w:val="24"/>
+          <w:szCs w:val="24"/>
+        </w:rPr>
+      </w:pPr>
+    </w:p>
+    <w:p>
+      <w:pPr>
+        <w:spacing w:line="360" w:lineRule="auto"/>
+        <w:rPr>
+          <w:sz w:val="24"/>
+          <w:szCs w:val="24"/>
+        </w:rPr>
+      </w:pPr>
+    </w:p>
+    <w:p>
+      <w:pPr>
+        <w:spacing w:line="360" w:lineRule="auto"/>
+        <w:rPr>
+          <w:sz w:val="24"/>
+          <w:szCs w:val="24"/>
+        </w:rPr>
+      </w:pPr>
+    </w:p>
+    <w:p>
+      <w:pPr>
+        <w:spacing w:line="360" w:lineRule="auto"/>
+        <w:rPr>
+          <w:sz w:val="24"/>
+          <w:szCs w:val="24"/>
+        </w:rPr>
+      </w:pPr>
+    </w:p>
+    <w:p>
+      <w:pPr>
+        <w:spacing w:line="360" w:lineRule="auto"/>
+        <w:rPr>
+          <w:sz w:val="24"/>
+          <w:szCs w:val="24"/>
+        </w:rPr>
+      </w:pPr>
+    </w:p>
+    <w:p>
+      <w:pPr>
+        <w:spacing w:line="360" w:lineRule="auto"/>
+        <w:rPr>
+          <w:sz w:val="24"/>
+          <w:szCs w:val="24"/>
+        </w:rPr>
+      </w:pPr>
+    </w:p>
+    <w:p>
+      <w:pPr>
+        <w:spacing w:line="360" w:lineRule="auto"/>
+        <w:rPr>
+          <w:sz w:val="24"/>
+          <w:szCs w:val="24"/>
+        </w:rPr>
+      </w:pPr>
+    </w:p>
+    <w:p>
+      <w:pPr>
+        <w:spacing w:line="360" w:lineRule="auto"/>
+        <w:rPr>
+          <w:sz w:val="24"/>
+          <w:szCs w:val="24"/>
+        </w:rPr>
+      </w:pPr>
+    </w:p>
+    <w:p>
+      <w:pPr>
+        <w:spacing w:line="360" w:lineRule="auto"/>
+        <w:rPr>
+          <w:sz w:val="24"/>
+          <w:szCs w:val="24"/>
+        </w:rPr>
+      </w:pPr>
+    </w:p>
+    <w:p>
+      <w:pPr>
+        <w:spacing w:line="360" w:lineRule="auto"/>
+        <w:rPr>
+          <w:sz w:val="24"/>
+          <w:szCs w:val="24"/>
+        </w:rPr>
+      </w:pPr>
+    </w:p>
+    <w:p>
+      <w:pPr>
+        <w:spacing w:line="360" w:lineRule="auto"/>
+        <w:rPr>
+          <w:sz w:val="24"/>
+          <w:szCs w:val="24"/>
+        </w:rPr>
+      </w:pPr>
+    </w:p>
+    <w:p>
+      <w:pPr>
+        <w:spacing w:line="360" w:lineRule="auto"/>
+        <w:rPr>
+          <w:sz w:val="24"/>
+          <w:szCs w:val="24"/>
+        </w:rPr>
+      </w:pPr>
+    </w:p>
+    <w:p>
+      <w:pPr>
+        <w:spacing w:line="360" w:lineRule="auto"/>
+        <w:rPr>
+          <w:sz w:val="24"/>
+          <w:szCs w:val="24"/>
+        </w:rPr>
+      </w:pPr>
+    </w:p>
+    <w:p>
+      <w:pPr>
+        <w:spacing w:line="360" w:lineRule="auto"/>
+        <w:rPr>
+          <w:sz w:val="24"/>
+          <w:szCs w:val="24"/>
+        </w:rPr>
+      </w:pPr>
+    </w:p>
+    <w:p>
+      <w:pPr>
+        <w:spacing w:line="360" w:lineRule="auto"/>
+        <w:rPr>
+          <w:sz w:val="24"/>
+          <w:szCs w:val="24"/>
+        </w:rPr>
+      </w:pPr>
+    </w:p>
+    <w:p>
+      <w:pPr>
+        <w:spacing w:line="360" w:lineRule="auto"/>
+        <w:rPr>
+          <w:sz w:val="24"/>
+          <w:szCs w:val="24"/>
+        </w:rPr>
+      </w:pPr>
+    </w:p>
+    <w:p>
+      <w:pPr>
+        <w:spacing w:line="360" w:lineRule="auto"/>
+        <w:rPr>
+          <w:sz w:val="24"/>
+          <w:szCs w:val="24"/>
+        </w:rPr>
+      </w:pPr>
+    </w:p>
+    <w:p>
+      <w:pPr>
+        <w:spacing w:line="360" w:lineRule="auto"/>
+        <w:rPr>
+          <w:sz w:val="24"/>
+          <w:szCs w:val="24"/>
+        </w:rPr>
+      </w:pPr>
+    </w:p>
+    <w:p>
+      <w:pPr>
+        <w:spacing w:line="360" w:lineRule="auto"/>
+        <w:rPr>
+          <w:sz w:val="24"/>
+          <w:szCs w:val="24"/>
+        </w:rPr>
+      </w:pPr>
+    </w:p>
+    <w:p>
+      <w:pPr>
+        <w:spacing w:line="360" w:lineRule="auto"/>
+        <w:rPr>
+          <w:sz w:val="24"/>
+          <w:szCs w:val="24"/>
+        </w:rPr>
+      </w:pPr>
+    </w:p>
+    <w:p>
+      <w:pPr>
+        <w:spacing w:line="360" w:lineRule="auto"/>
+        <w:rPr>
+          <w:sz w:val="24"/>
+          <w:szCs w:val="24"/>
+        </w:rPr>
+      </w:pPr>
+    </w:p>
+    <w:p>
+      <w:pPr>
+        <w:spacing w:line="360" w:lineRule="auto"/>
+        <w:rPr>
+          <w:sz w:val="24"/>
+          <w:szCs w:val="24"/>
+        </w:rPr>
+      </w:pPr>
+    </w:p>
+    <w:p>
+      <w:pPr>
+        <w:spacing w:line="360" w:lineRule="auto"/>
+        <w:rPr>
+          <w:sz w:val="24"/>
+          <w:szCs w:val="24"/>
+        </w:rPr>
+      </w:pPr>
+    </w:p>
+    <w:p>
+      <w:pPr>
+        <w:spacing w:line="360" w:lineRule="auto"/>
+        <w:rPr>
+          <w:sz w:val="24"/>
+          <w:szCs w:val="24"/>
+        </w:rPr>
+      </w:pPr>
+    </w:p>
+    <w:p>
+      <w:pPr>
+        <w:spacing w:line="360" w:lineRule="auto"/>
+        <w:rPr>
+          <w:sz w:val="24"/>
+          <w:szCs w:val="24"/>
+        </w:rPr>
+      </w:pPr>
+    </w:p>
+    <w:p>
+      <w:pPr>
+        <w:spacing w:line="360" w:lineRule="auto"/>
+        <w:rPr>
+          <w:sz w:val="24"/>
+          <w:szCs w:val="24"/>
+        </w:rPr>
+      </w:pPr>
+    </w:p>
+    <w:p>
+      <w:pPr>
+        <w:spacing w:line="360" w:lineRule="auto"/>
+        <w:rPr>
+          <w:sz w:val="24"/>
+          <w:szCs w:val="24"/>
+        </w:rPr>
+      </w:pPr>
+    </w:p>
+    <w:p>
+      <w:pPr>
+        <w:spacing w:line="360" w:lineRule="auto"/>
+        <w:rPr>
+          <w:sz w:val="24"/>
+          <w:szCs w:val="24"/>
+        </w:rPr>
+      </w:pPr>
+    </w:p>
+    <w:p>
+      <w:pPr>
+        <w:spacing w:line="360" w:lineRule="auto"/>
+        <w:rPr>
+          <w:sz w:val="24"/>
+          <w:szCs w:val="24"/>
+        </w:rPr>
+      </w:pPr>
+    </w:p>
+    <w:p>
+      <w:pPr>
+        <w:spacing w:line="360" w:lineRule="auto"/>
+        <w:rPr>
+          <w:sz w:val="24"/>
+          <w:szCs w:val="24"/>
+        </w:rPr>
+      </w:pPr>
+    </w:p>
+    <w:p>
+      <w:pPr>
+        <w:spacing w:line="360" w:lineRule="auto"/>
+        <w:rPr>
+          <w:sz w:val="24"/>
+          <w:szCs w:val="24"/>
+        </w:rPr>
+      </w:pPr>
+    </w:p>
+    <w:p>
+      <w:pPr>
+        <w:spacing w:line="360" w:lineRule="auto"/>
+        <w:rPr>
+          <w:sz w:val="24"/>
+          <w:szCs w:val="24"/>
+        </w:rPr>
+      </w:pPr>
+    </w:p>
+    <w:p>
+      <w:pPr>
+        <w:spacing w:line="360" w:lineRule="auto"/>
+        <w:rPr>
+          <w:sz w:val="24"/>
+          <w:szCs w:val="24"/>
+        </w:rPr>
+      </w:pPr>
+    </w:p>
+    <w:p>
+      <w:pPr>
+        <w:spacing w:line="360" w:lineRule="auto"/>
+        <w:rPr>
+          <w:sz w:val="24"/>
+          <w:szCs w:val="24"/>
+        </w:rPr>
+      </w:pPr>
+    </w:p>
+    <w:p>
+      <w:pPr>
+        <w:spacing w:line="360" w:lineRule="auto"/>
         <w:rPr>
           <w:sz w:val="24"/>
           <w:szCs w:val="24"/>
@@ -2042,126 +5468,142 @@
     </w:p>
     <w:p>
       <w:pPr>
-        <w:rPr>
-          <w:sz w:val="24"/>
-          <w:szCs w:val="24"/>
-        </w:rPr>
-      </w:pPr>
-    </w:p>
-    <w:p>
-      <w:pPr>
-        <w:rPr>
-          <w:sz w:val="24"/>
-          <w:szCs w:val="24"/>
-        </w:rPr>
-      </w:pPr>
-    </w:p>
-    <w:p>
-      <w:pPr>
-        <w:rPr>
-          <w:sz w:val="24"/>
-          <w:szCs w:val="24"/>
-        </w:rPr>
-      </w:pPr>
-    </w:p>
-    <w:p>
-      <w:pPr>
-        <w:rPr>
-          <w:sz w:val="24"/>
-          <w:szCs w:val="24"/>
-        </w:rPr>
-      </w:pPr>
-    </w:p>
-    <w:p>
-      <w:pPr>
-        <w:rPr>
-          <w:sz w:val="24"/>
-          <w:szCs w:val="24"/>
-        </w:rPr>
-      </w:pPr>
-    </w:p>
-    <w:p>
-      <w:pPr>
-        <w:rPr>
-          <w:sz w:val="24"/>
-          <w:szCs w:val="24"/>
-        </w:rPr>
-      </w:pPr>
-    </w:p>
-    <w:p>
-      <w:pPr>
-        <w:rPr>
-          <w:sz w:val="24"/>
-          <w:szCs w:val="24"/>
-        </w:rPr>
-      </w:pPr>
-    </w:p>
-    <w:p>
-      <w:pPr>
-        <w:rPr>
-          <w:sz w:val="24"/>
-          <w:szCs w:val="24"/>
-        </w:rPr>
-      </w:pPr>
-    </w:p>
-    <w:p>
-      <w:pPr>
-        <w:rPr>
-          <w:sz w:val="24"/>
-          <w:szCs w:val="24"/>
-        </w:rPr>
-      </w:pPr>
-    </w:p>
-    <w:p>
-      <w:pPr>
-        <w:rPr>
-          <w:sz w:val="24"/>
-          <w:szCs w:val="24"/>
-        </w:rPr>
-      </w:pPr>
-    </w:p>
-    <w:p>
-      <w:pPr>
-        <w:rPr>
-          <w:sz w:val="24"/>
-          <w:szCs w:val="24"/>
-        </w:rPr>
-      </w:pPr>
-    </w:p>
-    <w:p>
-      <w:pPr>
-        <w:rPr>
-          <w:sz w:val="24"/>
-          <w:szCs w:val="24"/>
-        </w:rPr>
-      </w:pPr>
-    </w:p>
-    <w:p>
-      <w:pPr>
-        <w:rPr>
-          <w:sz w:val="24"/>
-          <w:szCs w:val="24"/>
-        </w:rPr>
-      </w:pPr>
-    </w:p>
-    <w:p>
-      <w:pPr>
-        <w:rPr>
-          <w:sz w:val="24"/>
-          <w:szCs w:val="24"/>
-        </w:rPr>
-      </w:pPr>
-    </w:p>
-    <w:p>
-      <w:pPr>
-        <w:rPr>
-          <w:sz w:val="24"/>
-          <w:szCs w:val="24"/>
-        </w:rPr>
-      </w:pPr>
-    </w:p>
-    <w:p>
-      <w:pPr>
+        <w:spacing w:line="360" w:lineRule="auto"/>
+        <w:rPr>
+          <w:sz w:val="24"/>
+          <w:szCs w:val="24"/>
+        </w:rPr>
+      </w:pPr>
+    </w:p>
+    <w:p>
+      <w:pPr>
+        <w:spacing w:line="360" w:lineRule="auto"/>
+        <w:rPr>
+          <w:sz w:val="24"/>
+          <w:szCs w:val="24"/>
+        </w:rPr>
+      </w:pPr>
+    </w:p>
+    <w:p>
+      <w:pPr>
+        <w:spacing w:line="360" w:lineRule="auto"/>
+        <w:rPr>
+          <w:sz w:val="24"/>
+          <w:szCs w:val="24"/>
+        </w:rPr>
+      </w:pPr>
+    </w:p>
+    <w:p>
+      <w:pPr>
+        <w:spacing w:line="360" w:lineRule="auto"/>
+        <w:rPr>
+          <w:sz w:val="24"/>
+          <w:szCs w:val="24"/>
+        </w:rPr>
+      </w:pPr>
+    </w:p>
+    <w:p>
+      <w:pPr>
+        <w:spacing w:line="360" w:lineRule="auto"/>
+        <w:rPr>
+          <w:sz w:val="24"/>
+          <w:szCs w:val="24"/>
+        </w:rPr>
+      </w:pPr>
+    </w:p>
+    <w:p>
+      <w:pPr>
+        <w:spacing w:line="360" w:lineRule="auto"/>
+        <w:rPr>
+          <w:sz w:val="24"/>
+          <w:szCs w:val="24"/>
+        </w:rPr>
+      </w:pPr>
+    </w:p>
+    <w:p>
+      <w:pPr>
+        <w:spacing w:line="360" w:lineRule="auto"/>
+        <w:rPr>
+          <w:sz w:val="24"/>
+          <w:szCs w:val="24"/>
+        </w:rPr>
+      </w:pPr>
+    </w:p>
+    <w:p>
+      <w:pPr>
+        <w:spacing w:line="360" w:lineRule="auto"/>
+        <w:rPr>
+          <w:sz w:val="24"/>
+          <w:szCs w:val="24"/>
+        </w:rPr>
+      </w:pPr>
+    </w:p>
+    <w:p>
+      <w:pPr>
+        <w:spacing w:line="360" w:lineRule="auto"/>
+        <w:rPr>
+          <w:sz w:val="24"/>
+          <w:szCs w:val="24"/>
+        </w:rPr>
+      </w:pPr>
+    </w:p>
+    <w:p>
+      <w:pPr>
+        <w:spacing w:line="360" w:lineRule="auto"/>
+        <w:rPr>
+          <w:sz w:val="24"/>
+          <w:szCs w:val="24"/>
+        </w:rPr>
+      </w:pPr>
+    </w:p>
+    <w:p>
+      <w:pPr>
+        <w:spacing w:line="360" w:lineRule="auto"/>
+        <w:rPr>
+          <w:sz w:val="24"/>
+          <w:szCs w:val="24"/>
+        </w:rPr>
+      </w:pPr>
+    </w:p>
+    <w:p>
+      <w:pPr>
+        <w:spacing w:line="360" w:lineRule="auto"/>
+        <w:rPr>
+          <w:sz w:val="24"/>
+          <w:szCs w:val="24"/>
+        </w:rPr>
+      </w:pPr>
+    </w:p>
+    <w:p>
+      <w:pPr>
+        <w:spacing w:line="360" w:lineRule="auto"/>
+        <w:rPr>
+          <w:sz w:val="24"/>
+          <w:szCs w:val="24"/>
+        </w:rPr>
+      </w:pPr>
+    </w:p>
+    <w:p>
+      <w:pPr>
+        <w:spacing w:line="360" w:lineRule="auto"/>
+        <w:rPr>
+          <w:sz w:val="24"/>
+          <w:szCs w:val="24"/>
+        </w:rPr>
+      </w:pPr>
+    </w:p>
+    <w:p>
+      <w:pPr>
+        <w:spacing w:line="360" w:lineRule="auto"/>
+        <w:rPr>
+          <w:sz w:val="24"/>
+          <w:szCs w:val="24"/>
+        </w:rPr>
+      </w:pPr>
+    </w:p>
+    <w:p>
+      <w:pPr>
+        <w:spacing w:line="360" w:lineRule="auto"/>
         <w:rPr>
           <w:sz w:val="24"/>
           <w:szCs w:val="24"/>

</xml_diff>